<commit_message>
Created content for report. Finished rough draft of report
</commit_message>
<xml_diff>
--- a/Understanding Calculus.docx
+++ b/Understanding Calculus.docx
@@ -1,6 +1,6 @@
 
 <file path=word/document.xml><?xml version="1.0" encoding="utf-8"?>
-<w:document xmlns:wpc="http://schemas.microsoft.com/office/word/2010/wordprocessingCanvas" xmlns:mc="http://schemas.openxmlformats.org/markup-compatibility/2006" xmlns:o="urn:schemas-microsoft-com:office:office" xmlns:r="http://schemas.openxmlformats.org/officeDocument/2006/relationships" xmlns:m="http://schemas.openxmlformats.org/officeDocument/2006/math" xmlns:v="urn:schemas-microsoft-com:vml" xmlns:wp14="http://schemas.microsoft.com/office/word/2010/wordprocessingDrawing" xmlns:wp="http://schemas.openxmlformats.org/drawingml/2006/wordprocessingDrawing" xmlns:w10="urn:schemas-microsoft-com:office:word" xmlns:w="http://schemas.openxmlformats.org/wordprocessingml/2006/main" xmlns:w14="http://schemas.microsoft.com/office/word/2010/wordml" xmlns:w15="http://schemas.microsoft.com/office/word/2012/wordml" xmlns:wpg="http://schemas.microsoft.com/office/word/2010/wordprocessingGroup" xmlns:wpi="http://schemas.microsoft.com/office/word/2010/wordprocessingInk" xmlns:wne="http://schemas.microsoft.com/office/word/2006/wordml" xmlns:wps="http://schemas.microsoft.com/office/word/2010/wordprocessingShape" mc:Ignorable="w14 w15 wp14">
+<w:document xmlns:wpc="http://schemas.microsoft.com/office/word/2010/wordprocessingCanvas" xmlns:cx="http://schemas.microsoft.com/office/drawing/2014/chartex" xmlns:cx1="http://schemas.microsoft.com/office/drawing/2015/9/8/chartex" xmlns:cx2="http://schemas.microsoft.com/office/drawing/2015/10/21/chartex" xmlns:cx3="http://schemas.microsoft.com/office/drawing/2016/5/9/chartex" xmlns:cx4="http://schemas.microsoft.com/office/drawing/2016/5/10/chartex" xmlns:cx5="http://schemas.microsoft.com/office/drawing/2016/5/11/chartex" xmlns:cx6="http://schemas.microsoft.com/office/drawing/2016/5/12/chartex" xmlns:cx7="http://schemas.microsoft.com/office/drawing/2016/5/13/chartex" xmlns:cx8="http://schemas.microsoft.com/office/drawing/2016/5/14/chartex" xmlns:mc="http://schemas.openxmlformats.org/markup-compatibility/2006" xmlns:aink="http://schemas.microsoft.com/office/drawing/2016/ink" xmlns:am3d="http://schemas.microsoft.com/office/drawing/2017/model3d" xmlns:o="urn:schemas-microsoft-com:office:office" xmlns:r="http://schemas.openxmlformats.org/officeDocument/2006/relationships" xmlns:m="http://schemas.openxmlformats.org/officeDocument/2006/math" xmlns:v="urn:schemas-microsoft-com:vml" xmlns:wp14="http://schemas.microsoft.com/office/word/2010/wordprocessingDrawing" xmlns:wp="http://schemas.openxmlformats.org/drawingml/2006/wordprocessingDrawing" xmlns:w10="urn:schemas-microsoft-com:office:word" xmlns:w="http://schemas.openxmlformats.org/wordprocessingml/2006/main" xmlns:w14="http://schemas.microsoft.com/office/word/2010/wordml" xmlns:w15="http://schemas.microsoft.com/office/word/2012/wordml" xmlns:w16cid="http://schemas.microsoft.com/office/word/2016/wordml/cid" xmlns:w16se="http://schemas.microsoft.com/office/word/2015/wordml/symex" xmlns:wpg="http://schemas.microsoft.com/office/word/2010/wordprocessingGroup" xmlns:wpi="http://schemas.microsoft.com/office/word/2010/wordprocessingInk" xmlns:wne="http://schemas.microsoft.com/office/word/2006/wordml" xmlns:wps="http://schemas.microsoft.com/office/word/2010/wordprocessingShape" mc:Ignorable="w14 w15 w16se w16cid wp14">
   <w:body>
     <w:p>
       <w:pPr>
@@ -132,7 +132,18 @@
         <w:jc w:val="center"/>
       </w:pPr>
       <w:r>
-        <w:t>29 October 2018</w:t>
+        <w:t>6</w:t>
+      </w:r>
+      <w:r>
+        <w:t xml:space="preserve"> </w:t>
+      </w:r>
+      <w:r>
+        <w:t>November</w:t>
+      </w:r>
+      <w:bookmarkStart w:id="0" w:name="_GoBack"/>
+      <w:bookmarkEnd w:id="0"/>
+      <w:r>
+        <w:t xml:space="preserve"> 2018</w:t>
       </w:r>
     </w:p>
     <w:p>
@@ -230,8 +241,8 @@
         <w:rPr>
           <w:rFonts w:asciiTheme="minorHAnsi" w:eastAsiaTheme="minorHAnsi" w:hAnsiTheme="minorHAnsi" w:cstheme="minorBidi"/>
           <w:color w:val="auto"/>
-          <w:sz w:val="22"/>
-          <w:szCs w:val="22"/>
+          <w:sz w:val="40"/>
+          <w:szCs w:val="40"/>
         </w:rPr>
         <w:id w:val="-1012061973"/>
         <w:docPartObj>
@@ -244,14 +255,24 @@
           <w:b/>
           <w:bCs/>
           <w:noProof/>
+          <w:sz w:val="22"/>
+          <w:szCs w:val="22"/>
         </w:rPr>
       </w:sdtEndPr>
       <w:sdtContent>
         <w:p>
           <w:pPr>
             <w:pStyle w:val="TOCHeading"/>
+            <w:rPr>
+              <w:sz w:val="40"/>
+              <w:szCs w:val="40"/>
+            </w:rPr>
           </w:pPr>
           <w:r>
+            <w:rPr>
+              <w:sz w:val="40"/>
+              <w:szCs w:val="40"/>
+            </w:rPr>
             <w:t>Table of Contents</w:t>
           </w:r>
         </w:p>
@@ -275,7 +296,7 @@
           <w:r>
             <w:fldChar w:fldCharType="separate"/>
           </w:r>
-          <w:hyperlink w:anchor="_Toc529219259" w:history="1">
+          <w:hyperlink w:anchor="_Toc529301161" w:history="1">
             <w:r>
               <w:rPr>
                 <w:rStyle w:val="Hyperlink"/>
@@ -303,7 +324,7 @@
                 <w:noProof/>
                 <w:webHidden/>
               </w:rPr>
-              <w:instrText xml:space="preserve"> PAGEREF _Toc529219259 \h </w:instrText>
+              <w:instrText xml:space="preserve"> PAGEREF _Toc529301161 \h </w:instrText>
             </w:r>
             <w:r>
               <w:rPr>
@@ -345,7 +366,7 @@
               <w:noProof/>
             </w:rPr>
           </w:pPr>
-          <w:hyperlink w:anchor="_Toc529219260" w:history="1">
+          <w:hyperlink w:anchor="_Toc529301162" w:history="1">
             <w:r>
               <w:rPr>
                 <w:rStyle w:val="Hyperlink"/>
@@ -373,7 +394,7 @@
                 <w:noProof/>
                 <w:webHidden/>
               </w:rPr>
-              <w:instrText xml:space="preserve"> PAGEREF _Toc529219260 \h </w:instrText>
+              <w:instrText xml:space="preserve"> PAGEREF _Toc529301162 \h </w:instrText>
             </w:r>
             <w:r>
               <w:rPr>
@@ -415,7 +436,7 @@
               <w:noProof/>
             </w:rPr>
           </w:pPr>
-          <w:hyperlink w:anchor="_Toc529219261" w:history="1">
+          <w:hyperlink w:anchor="_Toc529301163" w:history="1">
             <w:r>
               <w:rPr>
                 <w:rStyle w:val="Hyperlink"/>
@@ -443,7 +464,7 @@
                 <w:noProof/>
                 <w:webHidden/>
               </w:rPr>
-              <w:instrText xml:space="preserve"> PAGEREF _Toc529219261 \h </w:instrText>
+              <w:instrText xml:space="preserve"> PAGEREF _Toc529301163 \h </w:instrText>
             </w:r>
             <w:r>
               <w:rPr>
@@ -485,7 +506,7 @@
               <w:noProof/>
             </w:rPr>
           </w:pPr>
-          <w:hyperlink w:anchor="_Toc529219262" w:history="1">
+          <w:hyperlink w:anchor="_Toc529301164" w:history="1">
             <w:r>
               <w:rPr>
                 <w:rStyle w:val="Hyperlink"/>
@@ -520,7 +541,7 @@
                 <w:noProof/>
                 <w:webHidden/>
               </w:rPr>
-              <w:instrText xml:space="preserve"> PAGEREF _Toc529219262 \h </w:instrText>
+              <w:instrText xml:space="preserve"> PAGEREF _Toc529301164 \h </w:instrText>
             </w:r>
             <w:r>
               <w:rPr>
@@ -562,7 +583,7 @@
               <w:noProof/>
             </w:rPr>
           </w:pPr>
-          <w:hyperlink w:anchor="_Toc529219263" w:history="1">
+          <w:hyperlink w:anchor="_Toc529301165" w:history="1">
             <w:r>
               <w:rPr>
                 <w:rStyle w:val="Hyperlink"/>
@@ -576,7 +597,7 @@
                 <w:rStyle w:val="Hyperlink"/>
                 <w:noProof/>
               </w:rPr>
-              <w:t xml:space="preserve"> Set of Pictures Showing Circles Being Divided Into Smaller Slices</w:t>
+              <w:t xml:space="preserve"> Set of Pictures Showing Circles Being Divided into Smaller Slices</w:t>
             </w:r>
             <w:r>
               <w:rPr>
@@ -597,7 +618,7 @@
                 <w:noProof/>
                 <w:webHidden/>
               </w:rPr>
-              <w:instrText xml:space="preserve"> PAGEREF _Toc529219263 \h </w:instrText>
+              <w:instrText xml:space="preserve"> PAGEREF _Toc529301165 \h </w:instrText>
             </w:r>
             <w:r>
               <w:rPr>
@@ -639,7 +660,7 @@
               <w:noProof/>
             </w:rPr>
           </w:pPr>
-          <w:hyperlink w:anchor="_Toc529219264" w:history="1">
+          <w:hyperlink w:anchor="_Toc529301166" w:history="1">
             <w:r>
               <w:rPr>
                 <w:rStyle w:val="Hyperlink"/>
@@ -667,7 +688,7 @@
                 <w:noProof/>
                 <w:webHidden/>
               </w:rPr>
-              <w:instrText xml:space="preserve"> PAGEREF _Toc529219264 \h </w:instrText>
+              <w:instrText xml:space="preserve"> PAGEREF _Toc529301166 \h </w:instrText>
             </w:r>
             <w:r>
               <w:rPr>
@@ -709,7 +730,7 @@
               <w:noProof/>
             </w:rPr>
           </w:pPr>
-          <w:hyperlink w:anchor="_Toc529219265" w:history="1">
+          <w:hyperlink w:anchor="_Toc529301167" w:history="1">
             <w:r>
               <w:rPr>
                 <w:rStyle w:val="Hyperlink"/>
@@ -737,7 +758,7 @@
                 <w:noProof/>
                 <w:webHidden/>
               </w:rPr>
-              <w:instrText xml:space="preserve"> PAGEREF _Toc529219265 \h </w:instrText>
+              <w:instrText xml:space="preserve"> PAGEREF _Toc529301167 \h </w:instrText>
             </w:r>
             <w:r>
               <w:rPr>
@@ -779,7 +800,7 @@
               <w:noProof/>
             </w:rPr>
           </w:pPr>
-          <w:hyperlink w:anchor="_Toc529219266" w:history="1">
+          <w:hyperlink w:anchor="_Toc529301168" w:history="1">
             <w:r>
               <w:rPr>
                 <w:rStyle w:val="Hyperlink"/>
@@ -807,7 +828,7 @@
                 <w:noProof/>
                 <w:webHidden/>
               </w:rPr>
-              <w:instrText xml:space="preserve"> PAGEREF _Toc529219266 \h </w:instrText>
+              <w:instrText xml:space="preserve"> PAGEREF _Toc529301168 \h </w:instrText>
             </w:r>
             <w:r>
               <w:rPr>
@@ -849,7 +870,7 @@
               <w:noProof/>
             </w:rPr>
           </w:pPr>
-          <w:hyperlink w:anchor="_Toc529219267" w:history="1">
+          <w:hyperlink w:anchor="_Toc529301169" w:history="1">
             <w:r>
               <w:rPr>
                 <w:rStyle w:val="Hyperlink"/>
@@ -884,7 +905,7 @@
                 <w:noProof/>
                 <w:webHidden/>
               </w:rPr>
-              <w:instrText xml:space="preserve"> PAGEREF _Toc529219267 \h </w:instrText>
+              <w:instrText xml:space="preserve"> PAGEREF _Toc529301169 \h </w:instrText>
             </w:r>
             <w:r>
               <w:rPr>
@@ -926,7 +947,7 @@
               <w:noProof/>
             </w:rPr>
           </w:pPr>
-          <w:hyperlink w:anchor="_Toc529219268" w:history="1">
+          <w:hyperlink w:anchor="_Toc529301170" w:history="1">
             <w:r>
               <w:rPr>
                 <w:rStyle w:val="Hyperlink"/>
@@ -961,7 +982,7 @@
                 <w:noProof/>
                 <w:webHidden/>
               </w:rPr>
-              <w:instrText xml:space="preserve"> PAGEREF _Toc529219268 \h </w:instrText>
+              <w:instrText xml:space="preserve"> PAGEREF _Toc529301170 \h </w:instrText>
             </w:r>
             <w:r>
               <w:rPr>
@@ -1003,7 +1024,7 @@
               <w:noProof/>
             </w:rPr>
           </w:pPr>
-          <w:hyperlink w:anchor="_Toc529219269" w:history="1">
+          <w:hyperlink w:anchor="_Toc529301171" w:history="1">
             <w:r>
               <w:rPr>
                 <w:rStyle w:val="Hyperlink"/>
@@ -1038,7 +1059,7 @@
                 <w:noProof/>
                 <w:webHidden/>
               </w:rPr>
-              <w:instrText xml:space="preserve"> PAGEREF _Toc529219269 \h </w:instrText>
+              <w:instrText xml:space="preserve"> PAGEREF _Toc529301171 \h </w:instrText>
             </w:r>
             <w:r>
               <w:rPr>
@@ -1080,7 +1101,7 @@
               <w:noProof/>
             </w:rPr>
           </w:pPr>
-          <w:hyperlink w:anchor="_Toc529219270" w:history="1">
+          <w:hyperlink w:anchor="_Toc529301172" w:history="1">
             <w:r>
               <w:rPr>
                 <w:rStyle w:val="Hyperlink"/>
@@ -1115,7 +1136,7 @@
                 <w:noProof/>
                 <w:webHidden/>
               </w:rPr>
-              <w:instrText xml:space="preserve"> PAGEREF _Toc529219270 \h </w:instrText>
+              <w:instrText xml:space="preserve"> PAGEREF _Toc529301172 \h </w:instrText>
             </w:r>
             <w:r>
               <w:rPr>
@@ -1157,7 +1178,7 @@
               <w:noProof/>
             </w:rPr>
           </w:pPr>
-          <w:hyperlink w:anchor="_Toc529219271" w:history="1">
+          <w:hyperlink w:anchor="_Toc529301173" w:history="1">
             <w:r>
               <w:rPr>
                 <w:rStyle w:val="Hyperlink"/>
@@ -1194,7 +1215,7 @@
                 <w:noProof/>
                 <w:webHidden/>
               </w:rPr>
-              <w:instrText xml:space="preserve"> PAGEREF _Toc529219271 \h </w:instrText>
+              <w:instrText xml:space="preserve"> PAGEREF _Toc529301173 \h </w:instrText>
             </w:r>
             <w:r>
               <w:rPr>
@@ -1236,7 +1257,7 @@
               <w:noProof/>
             </w:rPr>
           </w:pPr>
-          <w:hyperlink w:anchor="_Toc529219272" w:history="1">
+          <w:hyperlink w:anchor="_Toc529301174" w:history="1">
             <w:r>
               <w:rPr>
                 <w:rStyle w:val="Hyperlink"/>
@@ -1271,7 +1292,7 @@
                 <w:noProof/>
                 <w:webHidden/>
               </w:rPr>
-              <w:instrText xml:space="preserve"> PAGEREF _Toc529219272 \h </w:instrText>
+              <w:instrText xml:space="preserve"> PAGEREF _Toc529301174 \h </w:instrText>
             </w:r>
             <w:r>
               <w:rPr>
@@ -1313,7 +1334,7 @@
               <w:noProof/>
             </w:rPr>
           </w:pPr>
-          <w:hyperlink w:anchor="_Toc529219273" w:history="1">
+          <w:hyperlink w:anchor="_Toc529301175" w:history="1">
             <w:r>
               <w:rPr>
                 <w:rStyle w:val="Hyperlink"/>
@@ -1341,7 +1362,7 @@
                 <w:noProof/>
                 <w:webHidden/>
               </w:rPr>
-              <w:instrText xml:space="preserve"> PAGEREF _Toc529219273 \h </w:instrText>
+              <w:instrText xml:space="preserve"> PAGEREF _Toc529301175 \h </w:instrText>
             </w:r>
             <w:r>
               <w:rPr>
@@ -1383,7 +1404,7 @@
               <w:noProof/>
             </w:rPr>
           </w:pPr>
-          <w:hyperlink w:anchor="_Toc529219274" w:history="1">
+          <w:hyperlink w:anchor="_Toc529301176" w:history="1">
             <w:r>
               <w:rPr>
                 <w:rStyle w:val="Hyperlink"/>
@@ -1411,7 +1432,7 @@
                 <w:noProof/>
                 <w:webHidden/>
               </w:rPr>
-              <w:instrText xml:space="preserve"> PAGEREF _Toc529219274 \h </w:instrText>
+              <w:instrText xml:space="preserve"> PAGEREF _Toc529301176 \h </w:instrText>
             </w:r>
             <w:r>
               <w:rPr>
@@ -1453,7 +1474,7 @@
               <w:noProof/>
             </w:rPr>
           </w:pPr>
-          <w:hyperlink w:anchor="_Toc529219275" w:history="1">
+          <w:hyperlink w:anchor="_Toc529301177" w:history="1">
             <w:r>
               <w:rPr>
                 <w:rStyle w:val="Hyperlink"/>
@@ -1481,7 +1502,7 @@
                 <w:noProof/>
                 <w:webHidden/>
               </w:rPr>
-              <w:instrText xml:space="preserve"> PAGEREF _Toc529219275 \h </w:instrText>
+              <w:instrText xml:space="preserve"> PAGEREF _Toc529301177 \h </w:instrText>
             </w:r>
             <w:r>
               <w:rPr>
@@ -1502,6 +1523,692 @@
                 <w:webHidden/>
               </w:rPr>
               <w:t>8</w:t>
+            </w:r>
+            <w:r>
+              <w:rPr>
+                <w:noProof/>
+                <w:webHidden/>
+              </w:rPr>
+              <w:fldChar w:fldCharType="end"/>
+            </w:r>
+          </w:hyperlink>
+        </w:p>
+        <w:p>
+          <w:pPr>
+            <w:pStyle w:val="TOC3"/>
+            <w:tabs>
+              <w:tab w:val="right" w:leader="dot" w:pos="9350"/>
+            </w:tabs>
+            <w:rPr>
+              <w:rFonts w:eastAsiaTheme="minorEastAsia"/>
+              <w:noProof/>
+            </w:rPr>
+          </w:pPr>
+          <w:hyperlink w:anchor="_Toc529301178" w:history="1">
+            <w:r>
+              <w:rPr>
+                <w:rStyle w:val="Hyperlink"/>
+                <w:b/>
+                <w:noProof/>
+              </w:rPr>
+              <w:t>Figure 1.1:</w:t>
+            </w:r>
+            <w:r>
+              <w:rPr>
+                <w:rStyle w:val="Hyperlink"/>
+                <w:noProof/>
+              </w:rPr>
+              <w:t xml:space="preserve"> Linear Graph with Slope of -1</w:t>
+            </w:r>
+            <w:r>
+              <w:rPr>
+                <w:noProof/>
+                <w:webHidden/>
+              </w:rPr>
+              <w:tab/>
+            </w:r>
+            <w:r>
+              <w:rPr>
+                <w:noProof/>
+                <w:webHidden/>
+              </w:rPr>
+              <w:fldChar w:fldCharType="begin"/>
+            </w:r>
+            <w:r>
+              <w:rPr>
+                <w:noProof/>
+                <w:webHidden/>
+              </w:rPr>
+              <w:instrText xml:space="preserve"> PAGEREF _Toc529301178 \h </w:instrText>
+            </w:r>
+            <w:r>
+              <w:rPr>
+                <w:noProof/>
+                <w:webHidden/>
+              </w:rPr>
+            </w:r>
+            <w:r>
+              <w:rPr>
+                <w:noProof/>
+                <w:webHidden/>
+              </w:rPr>
+              <w:fldChar w:fldCharType="separate"/>
+            </w:r>
+            <w:r>
+              <w:rPr>
+                <w:noProof/>
+                <w:webHidden/>
+              </w:rPr>
+              <w:t>8</w:t>
+            </w:r>
+            <w:r>
+              <w:rPr>
+                <w:noProof/>
+                <w:webHidden/>
+              </w:rPr>
+              <w:fldChar w:fldCharType="end"/>
+            </w:r>
+          </w:hyperlink>
+        </w:p>
+        <w:p>
+          <w:pPr>
+            <w:pStyle w:val="TOC3"/>
+            <w:tabs>
+              <w:tab w:val="right" w:leader="dot" w:pos="9350"/>
+            </w:tabs>
+            <w:rPr>
+              <w:rFonts w:eastAsiaTheme="minorEastAsia"/>
+              <w:noProof/>
+            </w:rPr>
+          </w:pPr>
+          <w:hyperlink w:anchor="_Toc529301179" w:history="1">
+            <w:r>
+              <w:rPr>
+                <w:rStyle w:val="Hyperlink"/>
+                <w:b/>
+                <w:noProof/>
+              </w:rPr>
+              <w:t>Figure 2.1:</w:t>
+            </w:r>
+            <w:r>
+              <w:rPr>
+                <w:rStyle w:val="Hyperlink"/>
+                <w:noProof/>
+              </w:rPr>
+              <w:t xml:space="preserve"> Graph with Highlighted Section Showing Area of Graph</w:t>
+            </w:r>
+            <w:r>
+              <w:rPr>
+                <w:noProof/>
+                <w:webHidden/>
+              </w:rPr>
+              <w:tab/>
+            </w:r>
+            <w:r>
+              <w:rPr>
+                <w:noProof/>
+                <w:webHidden/>
+              </w:rPr>
+              <w:fldChar w:fldCharType="begin"/>
+            </w:r>
+            <w:r>
+              <w:rPr>
+                <w:noProof/>
+                <w:webHidden/>
+              </w:rPr>
+              <w:instrText xml:space="preserve"> PAGEREF _Toc529301179 \h </w:instrText>
+            </w:r>
+            <w:r>
+              <w:rPr>
+                <w:noProof/>
+                <w:webHidden/>
+              </w:rPr>
+            </w:r>
+            <w:r>
+              <w:rPr>
+                <w:noProof/>
+                <w:webHidden/>
+              </w:rPr>
+              <w:fldChar w:fldCharType="separate"/>
+            </w:r>
+            <w:r>
+              <w:rPr>
+                <w:noProof/>
+                <w:webHidden/>
+              </w:rPr>
+              <w:t>8</w:t>
+            </w:r>
+            <w:r>
+              <w:rPr>
+                <w:noProof/>
+                <w:webHidden/>
+              </w:rPr>
+              <w:fldChar w:fldCharType="end"/>
+            </w:r>
+          </w:hyperlink>
+        </w:p>
+        <w:p>
+          <w:pPr>
+            <w:pStyle w:val="TOC3"/>
+            <w:tabs>
+              <w:tab w:val="right" w:leader="dot" w:pos="9350"/>
+            </w:tabs>
+            <w:rPr>
+              <w:rFonts w:eastAsiaTheme="minorEastAsia"/>
+              <w:noProof/>
+            </w:rPr>
+          </w:pPr>
+          <w:hyperlink w:anchor="_Toc529301180" w:history="1">
+            <w:r>
+              <w:rPr>
+                <w:rStyle w:val="Hyperlink"/>
+                <w:b/>
+                <w:noProof/>
+              </w:rPr>
+              <w:t xml:space="preserve">Eq. 1: </w:t>
+            </w:r>
+            <w:r>
+              <w:rPr>
+                <w:rStyle w:val="Hyperlink"/>
+                <w:noProof/>
+              </w:rPr>
+              <w:t>Area of a Triangle</w:t>
+            </w:r>
+            <w:r>
+              <w:rPr>
+                <w:noProof/>
+                <w:webHidden/>
+              </w:rPr>
+              <w:tab/>
+            </w:r>
+            <w:r>
+              <w:rPr>
+                <w:noProof/>
+                <w:webHidden/>
+              </w:rPr>
+              <w:fldChar w:fldCharType="begin"/>
+            </w:r>
+            <w:r>
+              <w:rPr>
+                <w:noProof/>
+                <w:webHidden/>
+              </w:rPr>
+              <w:instrText xml:space="preserve"> PAGEREF _Toc529301180 \h </w:instrText>
+            </w:r>
+            <w:r>
+              <w:rPr>
+                <w:noProof/>
+                <w:webHidden/>
+              </w:rPr>
+            </w:r>
+            <w:r>
+              <w:rPr>
+                <w:noProof/>
+                <w:webHidden/>
+              </w:rPr>
+              <w:fldChar w:fldCharType="separate"/>
+            </w:r>
+            <w:r>
+              <w:rPr>
+                <w:noProof/>
+                <w:webHidden/>
+              </w:rPr>
+              <w:t>9</w:t>
+            </w:r>
+            <w:r>
+              <w:rPr>
+                <w:noProof/>
+                <w:webHidden/>
+              </w:rPr>
+              <w:fldChar w:fldCharType="end"/>
+            </w:r>
+          </w:hyperlink>
+        </w:p>
+        <w:p>
+          <w:pPr>
+            <w:pStyle w:val="TOC3"/>
+            <w:tabs>
+              <w:tab w:val="right" w:leader="dot" w:pos="9350"/>
+            </w:tabs>
+            <w:rPr>
+              <w:rFonts w:eastAsiaTheme="minorEastAsia"/>
+              <w:noProof/>
+            </w:rPr>
+          </w:pPr>
+          <w:hyperlink w:anchor="_Toc529301181" w:history="1">
+            <w:r>
+              <w:rPr>
+                <w:rStyle w:val="Hyperlink"/>
+                <w:b/>
+                <w:noProof/>
+              </w:rPr>
+              <w:t>Figure 2.2:</w:t>
+            </w:r>
+            <w:r>
+              <w:rPr>
+                <w:rStyle w:val="Hyperlink"/>
+                <w:noProof/>
+              </w:rPr>
+              <w:t xml:space="preserve"> Estimating Area of Graph Using Quarters</w:t>
+            </w:r>
+            <w:r>
+              <w:rPr>
+                <w:noProof/>
+                <w:webHidden/>
+              </w:rPr>
+              <w:tab/>
+            </w:r>
+            <w:r>
+              <w:rPr>
+                <w:noProof/>
+                <w:webHidden/>
+              </w:rPr>
+              <w:fldChar w:fldCharType="begin"/>
+            </w:r>
+            <w:r>
+              <w:rPr>
+                <w:noProof/>
+                <w:webHidden/>
+              </w:rPr>
+              <w:instrText xml:space="preserve"> PAGEREF _Toc529301181 \h </w:instrText>
+            </w:r>
+            <w:r>
+              <w:rPr>
+                <w:noProof/>
+                <w:webHidden/>
+              </w:rPr>
+            </w:r>
+            <w:r>
+              <w:rPr>
+                <w:noProof/>
+                <w:webHidden/>
+              </w:rPr>
+              <w:fldChar w:fldCharType="separate"/>
+            </w:r>
+            <w:r>
+              <w:rPr>
+                <w:noProof/>
+                <w:webHidden/>
+              </w:rPr>
+              <w:t>9</w:t>
+            </w:r>
+            <w:r>
+              <w:rPr>
+                <w:noProof/>
+                <w:webHidden/>
+              </w:rPr>
+              <w:fldChar w:fldCharType="end"/>
+            </w:r>
+          </w:hyperlink>
+        </w:p>
+        <w:p>
+          <w:pPr>
+            <w:pStyle w:val="TOC3"/>
+            <w:tabs>
+              <w:tab w:val="right" w:leader="dot" w:pos="9350"/>
+            </w:tabs>
+            <w:rPr>
+              <w:rFonts w:eastAsiaTheme="minorEastAsia"/>
+              <w:noProof/>
+            </w:rPr>
+          </w:pPr>
+          <w:hyperlink w:anchor="_Toc529301182" w:history="1">
+            <w:r>
+              <w:rPr>
+                <w:rStyle w:val="Hyperlink"/>
+                <w:b/>
+                <w:noProof/>
+              </w:rPr>
+              <w:t>Figure 2.3:</w:t>
+            </w:r>
+            <w:r>
+              <w:rPr>
+                <w:rStyle w:val="Hyperlink"/>
+                <w:noProof/>
+              </w:rPr>
+              <w:t xml:space="preserve"> Estimating Area of Graph Using Nickels</w:t>
+            </w:r>
+            <w:r>
+              <w:rPr>
+                <w:noProof/>
+                <w:webHidden/>
+              </w:rPr>
+              <w:tab/>
+            </w:r>
+            <w:r>
+              <w:rPr>
+                <w:noProof/>
+                <w:webHidden/>
+              </w:rPr>
+              <w:fldChar w:fldCharType="begin"/>
+            </w:r>
+            <w:r>
+              <w:rPr>
+                <w:noProof/>
+                <w:webHidden/>
+              </w:rPr>
+              <w:instrText xml:space="preserve"> PAGEREF _Toc529301182 \h </w:instrText>
+            </w:r>
+            <w:r>
+              <w:rPr>
+                <w:noProof/>
+                <w:webHidden/>
+              </w:rPr>
+            </w:r>
+            <w:r>
+              <w:rPr>
+                <w:noProof/>
+                <w:webHidden/>
+              </w:rPr>
+              <w:fldChar w:fldCharType="separate"/>
+            </w:r>
+            <w:r>
+              <w:rPr>
+                <w:noProof/>
+                <w:webHidden/>
+              </w:rPr>
+              <w:t>10</w:t>
+            </w:r>
+            <w:r>
+              <w:rPr>
+                <w:noProof/>
+                <w:webHidden/>
+              </w:rPr>
+              <w:fldChar w:fldCharType="end"/>
+            </w:r>
+          </w:hyperlink>
+        </w:p>
+        <w:p>
+          <w:pPr>
+            <w:pStyle w:val="TOC3"/>
+            <w:tabs>
+              <w:tab w:val="right" w:leader="dot" w:pos="9350"/>
+            </w:tabs>
+            <w:rPr>
+              <w:rFonts w:eastAsiaTheme="minorEastAsia"/>
+              <w:noProof/>
+            </w:rPr>
+          </w:pPr>
+          <w:hyperlink w:anchor="_Toc529301183" w:history="1">
+            <w:r>
+              <w:rPr>
+                <w:rStyle w:val="Hyperlink"/>
+                <w:b/>
+                <w:noProof/>
+              </w:rPr>
+              <w:t>Figure 2.4:</w:t>
+            </w:r>
+            <w:r>
+              <w:rPr>
+                <w:rStyle w:val="Hyperlink"/>
+                <w:noProof/>
+              </w:rPr>
+              <w:t xml:space="preserve"> Estimating Area of Graph Using Dimes</w:t>
+            </w:r>
+            <w:r>
+              <w:rPr>
+                <w:noProof/>
+                <w:webHidden/>
+              </w:rPr>
+              <w:tab/>
+            </w:r>
+            <w:r>
+              <w:rPr>
+                <w:noProof/>
+                <w:webHidden/>
+              </w:rPr>
+              <w:fldChar w:fldCharType="begin"/>
+            </w:r>
+            <w:r>
+              <w:rPr>
+                <w:noProof/>
+                <w:webHidden/>
+              </w:rPr>
+              <w:instrText xml:space="preserve"> PAGEREF _Toc529301183 \h </w:instrText>
+            </w:r>
+            <w:r>
+              <w:rPr>
+                <w:noProof/>
+                <w:webHidden/>
+              </w:rPr>
+            </w:r>
+            <w:r>
+              <w:rPr>
+                <w:noProof/>
+                <w:webHidden/>
+              </w:rPr>
+              <w:fldChar w:fldCharType="separate"/>
+            </w:r>
+            <w:r>
+              <w:rPr>
+                <w:noProof/>
+                <w:webHidden/>
+              </w:rPr>
+              <w:t>10</w:t>
+            </w:r>
+            <w:r>
+              <w:rPr>
+                <w:noProof/>
+                <w:webHidden/>
+              </w:rPr>
+              <w:fldChar w:fldCharType="end"/>
+            </w:r>
+          </w:hyperlink>
+        </w:p>
+        <w:p>
+          <w:pPr>
+            <w:pStyle w:val="TOC3"/>
+            <w:tabs>
+              <w:tab w:val="right" w:leader="dot" w:pos="9350"/>
+            </w:tabs>
+            <w:rPr>
+              <w:rFonts w:eastAsiaTheme="minorEastAsia"/>
+              <w:noProof/>
+            </w:rPr>
+          </w:pPr>
+          <w:hyperlink w:anchor="_Toc529301184" w:history="1">
+            <w:r>
+              <w:rPr>
+                <w:rStyle w:val="Hyperlink"/>
+                <w:b/>
+                <w:noProof/>
+              </w:rPr>
+              <w:t>Figure 2.5:</w:t>
+            </w:r>
+            <w:r>
+              <w:rPr>
+                <w:rStyle w:val="Hyperlink"/>
+                <w:noProof/>
+              </w:rPr>
+              <w:t xml:space="preserve"> Pictures Showing Rectangles Filling Area Under the Curve</w:t>
+            </w:r>
+            <w:r>
+              <w:rPr>
+                <w:noProof/>
+                <w:webHidden/>
+              </w:rPr>
+              <w:tab/>
+            </w:r>
+            <w:r>
+              <w:rPr>
+                <w:noProof/>
+                <w:webHidden/>
+              </w:rPr>
+              <w:fldChar w:fldCharType="begin"/>
+            </w:r>
+            <w:r>
+              <w:rPr>
+                <w:noProof/>
+                <w:webHidden/>
+              </w:rPr>
+              <w:instrText xml:space="preserve"> PAGEREF _Toc529301184 \h </w:instrText>
+            </w:r>
+            <w:r>
+              <w:rPr>
+                <w:noProof/>
+                <w:webHidden/>
+              </w:rPr>
+            </w:r>
+            <w:r>
+              <w:rPr>
+                <w:noProof/>
+                <w:webHidden/>
+              </w:rPr>
+              <w:fldChar w:fldCharType="separate"/>
+            </w:r>
+            <w:r>
+              <w:rPr>
+                <w:noProof/>
+                <w:webHidden/>
+              </w:rPr>
+              <w:t>11</w:t>
+            </w:r>
+            <w:r>
+              <w:rPr>
+                <w:noProof/>
+                <w:webHidden/>
+              </w:rPr>
+              <w:fldChar w:fldCharType="end"/>
+            </w:r>
+          </w:hyperlink>
+        </w:p>
+        <w:p>
+          <w:pPr>
+            <w:pStyle w:val="TOC3"/>
+            <w:tabs>
+              <w:tab w:val="right" w:leader="dot" w:pos="9350"/>
+            </w:tabs>
+            <w:rPr>
+              <w:rFonts w:eastAsiaTheme="minorEastAsia"/>
+              <w:noProof/>
+            </w:rPr>
+          </w:pPr>
+          <w:hyperlink w:anchor="_Toc529301185" w:history="1">
+            <w:r>
+              <w:rPr>
+                <w:rStyle w:val="Hyperlink"/>
+                <w:b/>
+                <w:noProof/>
+              </w:rPr>
+              <w:t>Figure 2.6:</w:t>
+            </w:r>
+            <w:r>
+              <w:rPr>
+                <w:rStyle w:val="Hyperlink"/>
+                <w:noProof/>
+              </w:rPr>
+              <w:t xml:space="preserve"> Infinite Number of Rectangles Under the Curve</w:t>
+            </w:r>
+            <w:r>
+              <w:rPr>
+                <w:noProof/>
+                <w:webHidden/>
+              </w:rPr>
+              <w:tab/>
+            </w:r>
+            <w:r>
+              <w:rPr>
+                <w:noProof/>
+                <w:webHidden/>
+              </w:rPr>
+              <w:fldChar w:fldCharType="begin"/>
+            </w:r>
+            <w:r>
+              <w:rPr>
+                <w:noProof/>
+                <w:webHidden/>
+              </w:rPr>
+              <w:instrText xml:space="preserve"> PAGEREF _Toc529301185 \h </w:instrText>
+            </w:r>
+            <w:r>
+              <w:rPr>
+                <w:noProof/>
+                <w:webHidden/>
+              </w:rPr>
+            </w:r>
+            <w:r>
+              <w:rPr>
+                <w:noProof/>
+                <w:webHidden/>
+              </w:rPr>
+              <w:fldChar w:fldCharType="separate"/>
+            </w:r>
+            <w:r>
+              <w:rPr>
+                <w:noProof/>
+                <w:webHidden/>
+              </w:rPr>
+              <w:t>11</w:t>
+            </w:r>
+            <w:r>
+              <w:rPr>
+                <w:noProof/>
+                <w:webHidden/>
+              </w:rPr>
+              <w:fldChar w:fldCharType="end"/>
+            </w:r>
+          </w:hyperlink>
+        </w:p>
+        <w:p>
+          <w:pPr>
+            <w:pStyle w:val="TOC1"/>
+            <w:tabs>
+              <w:tab w:val="right" w:leader="dot" w:pos="9350"/>
+            </w:tabs>
+            <w:rPr>
+              <w:rFonts w:eastAsiaTheme="minorEastAsia"/>
+              <w:noProof/>
+            </w:rPr>
+          </w:pPr>
+          <w:hyperlink w:anchor="_Toc529301186" w:history="1">
+            <w:r>
+              <w:rPr>
+                <w:rStyle w:val="Hyperlink"/>
+                <w:b/>
+                <w:noProof/>
+              </w:rPr>
+              <w:t>Summary</w:t>
+            </w:r>
+            <w:r>
+              <w:rPr>
+                <w:noProof/>
+                <w:webHidden/>
+              </w:rPr>
+              <w:tab/>
+            </w:r>
+            <w:r>
+              <w:rPr>
+                <w:noProof/>
+                <w:webHidden/>
+              </w:rPr>
+              <w:fldChar w:fldCharType="begin"/>
+            </w:r>
+            <w:r>
+              <w:rPr>
+                <w:noProof/>
+                <w:webHidden/>
+              </w:rPr>
+              <w:instrText xml:space="preserve"> PAGEREF _Toc529301186 \h </w:instrText>
+            </w:r>
+            <w:r>
+              <w:rPr>
+                <w:noProof/>
+                <w:webHidden/>
+              </w:rPr>
+            </w:r>
+            <w:r>
+              <w:rPr>
+                <w:noProof/>
+                <w:webHidden/>
+              </w:rPr>
+              <w:fldChar w:fldCharType="separate"/>
+            </w:r>
+            <w:r>
+              <w:rPr>
+                <w:noProof/>
+                <w:webHidden/>
+              </w:rPr>
+              <w:t>12</w:t>
             </w:r>
             <w:r>
               <w:rPr>
@@ -1531,8 +2238,6 @@
       <w:r>
         <w:br w:type="page"/>
       </w:r>
-      <w:bookmarkStart w:id="0" w:name="_GoBack"/>
-      <w:bookmarkEnd w:id="0"/>
     </w:p>
     <w:p>
       <w:pPr>
@@ -1541,7 +2246,7 @@
           <w:b/>
         </w:rPr>
       </w:pPr>
-      <w:bookmarkStart w:id="1" w:name="_Toc529219259"/>
+      <w:bookmarkStart w:id="1" w:name="_Toc529301161"/>
       <w:r>
         <w:rPr>
           <w:b/>
@@ -1567,8 +2272,83 @@
     </w:p>
     <w:p>
       <w:pPr>
+        <w:spacing w:after="120"/>
+      </w:pPr>
+    </w:p>
+    <w:p>
+      <w:pPr>
+        <w:pStyle w:val="Heading2"/>
+        <w:rPr>
+          <w:b/>
+          <w:color w:val="auto"/>
+        </w:rPr>
+      </w:pPr>
+      <w:bookmarkStart w:id="2" w:name="_Toc529301162"/>
+      <w:r>
+        <w:rPr>
+          <w:b/>
+          <w:color w:val="auto"/>
+        </w:rPr>
+        <w:t xml:space="preserve">0.1    </w:t>
+      </w:r>
+      <w:r>
+        <w:rPr>
+          <w:b/>
+          <w:color w:val="auto"/>
+        </w:rPr>
+        <w:t xml:space="preserve">Why is understanding the ideas of derivatives and integrals </w:t>
+      </w:r>
+      <w:r>
+        <w:rPr>
+          <w:b/>
+          <w:color w:val="auto"/>
+        </w:rPr>
+        <w:t xml:space="preserve">is </w:t>
+      </w:r>
+      <w:r>
+        <w:rPr>
+          <w:b/>
+          <w:color w:val="auto"/>
+        </w:rPr>
+        <w:t>important</w:t>
+      </w:r>
+      <w:r>
+        <w:rPr>
+          <w:b/>
+          <w:color w:val="auto"/>
+        </w:rPr>
+        <w:t xml:space="preserve"> for kids</w:t>
+      </w:r>
+      <w:r>
+        <w:rPr>
+          <w:b/>
+          <w:color w:val="auto"/>
+        </w:rPr>
+        <w:t xml:space="preserve"> at this age?</w:t>
+      </w:r>
+      <w:bookmarkEnd w:id="2"/>
+    </w:p>
+    <w:p>
+      <w:pPr>
         <w:spacing w:before="240" w:after="120"/>
       </w:pPr>
+      <w:r>
+        <w:t xml:space="preserve">Calculus is a branch of mathematics that is revered for its difficulty and rigor; however, its fundamental concepts can be understood by almost </w:t>
+      </w:r>
+      <w:r>
+        <w:t>anyone, even children. I</w:t>
+      </w:r>
+      <w:r>
+        <w:t>t is especially important that children begin to think about the ideas of calculus because without an understanding of these ideas, unders</w:t>
+      </w:r>
+      <w:r>
+        <w:t>tanding its applications will be increasingly more difficult, if not impossible. The rigor associated from the algebra and computations involved in calculus can be learned through time and practice.</w:t>
+      </w:r>
+    </w:p>
+    <w:p>
+      <w:pPr>
+        <w:spacing w:after="120"/>
+      </w:pPr>
     </w:p>
     <w:p>
       <w:pPr>
@@ -1578,86 +2358,7 @@
           <w:color w:val="auto"/>
         </w:rPr>
       </w:pPr>
-      <w:bookmarkStart w:id="2" w:name="_Toc529219260"/>
-      <w:r>
-        <w:rPr>
-          <w:b/>
-          <w:color w:val="auto"/>
-        </w:rPr>
-        <w:t xml:space="preserve">0.1    </w:t>
-      </w:r>
-      <w:r>
-        <w:rPr>
-          <w:b/>
-          <w:color w:val="auto"/>
-        </w:rPr>
-        <w:t xml:space="preserve">Why is understanding the ideas of derivatives and integrals </w:t>
-      </w:r>
-      <w:r>
-        <w:rPr>
-          <w:b/>
-          <w:color w:val="auto"/>
-        </w:rPr>
-        <w:t xml:space="preserve">is </w:t>
-      </w:r>
-      <w:r>
-        <w:rPr>
-          <w:b/>
-          <w:color w:val="auto"/>
-        </w:rPr>
-        <w:t>important</w:t>
-      </w:r>
-      <w:r>
-        <w:rPr>
-          <w:b/>
-          <w:color w:val="auto"/>
-        </w:rPr>
-        <w:t xml:space="preserve"> for kids</w:t>
-      </w:r>
-      <w:r>
-        <w:rPr>
-          <w:b/>
-          <w:color w:val="auto"/>
-        </w:rPr>
-        <w:t xml:space="preserve"> at this age?</w:t>
-      </w:r>
-      <w:bookmarkEnd w:id="2"/>
-    </w:p>
-    <w:p>
-      <w:pPr>
-        <w:spacing w:before="240" w:after="120"/>
-      </w:pPr>
-      <w:r>
-        <w:t xml:space="preserve">Calculus is a branch of mathematics that is revered for its difficulty and rigor; however, its fundamental concepts can be understood by almost </w:t>
-      </w:r>
-      <w:r>
-        <w:t>anyone, even children. I</w:t>
-      </w:r>
-      <w:r>
-        <w:t>t is especially important that children begin to think about the ideas of calculus because without an understanding of these ideas, unders</w:t>
-      </w:r>
-      <w:r>
-        <w:t>tanding its applications will be increasingly more difficult, if not impossible. The rigor associated from the algebra and computations involved in calculus can be learned through time and practice.</w:t>
-      </w:r>
-    </w:p>
-    <w:p>
-      <w:pPr>
-        <w:pStyle w:val="Heading2"/>
-        <w:rPr>
-          <w:b/>
-          <w:color w:val="auto"/>
-        </w:rPr>
-      </w:pPr>
-    </w:p>
-    <w:p>
-      <w:pPr>
-        <w:pStyle w:val="Heading2"/>
-        <w:rPr>
-          <w:b/>
-          <w:color w:val="auto"/>
-        </w:rPr>
-      </w:pPr>
-      <w:bookmarkStart w:id="3" w:name="_Toc529219261"/>
+      <w:bookmarkStart w:id="3" w:name="_Toc529301163"/>
       <w:r>
         <w:rPr>
           <w:b/>
@@ -2076,13 +2777,17 @@
         </w:tc>
       </w:tr>
     </w:tbl>
-    <w:p/>
+    <w:p>
+      <w:pPr>
+        <w:spacing w:after="0"/>
+      </w:pPr>
+    </w:p>
     <w:p>
       <w:pPr>
         <w:pStyle w:val="Heading3"/>
         <w:jc w:val="center"/>
       </w:pPr>
-      <w:bookmarkStart w:id="4" w:name="_Toc529219262"/>
+      <w:bookmarkStart w:id="4" w:name="_Toc529301164"/>
       <w:r>
         <w:rPr>
           <w:b/>
@@ -2406,9 +3111,9 @@
               </wp:anchor>
             </w:drawing>
           </mc:Choice>
-          <mc:Fallback xmlns:cx2="http://schemas.microsoft.com/office/drawing/2015/10/21/chartex" xmlns:cx3="http://schemas.microsoft.com/office/drawing/2016/5/9/chartex" xmlns:cx4="http://schemas.microsoft.com/office/drawing/2016/5/10/chartex" xmlns:cx5="http://schemas.microsoft.com/office/drawing/2016/5/11/chartex" xmlns:cx6="http://schemas.microsoft.com/office/drawing/2016/5/12/chartex" xmlns:cx7="http://schemas.microsoft.com/office/drawing/2016/5/13/chartex" xmlns:cx8="http://schemas.microsoft.com/office/drawing/2016/5/14/chartex" xmlns:aink="http://schemas.microsoft.com/office/drawing/2016/ink" xmlns:am3d="http://schemas.microsoft.com/office/drawing/2017/model3d" xmlns:w16cid="http://schemas.microsoft.com/office/word/2016/wordml/cid" xmlns:w16se="http://schemas.microsoft.com/office/word/2015/wordml/symex" xmlns:cx1="http://schemas.microsoft.com/office/drawing/2015/9/8/chartex" xmlns:cx="http://schemas.microsoft.com/office/drawing/2014/chartex">
+          <mc:Fallback>
             <w:pict>
-              <v:shapetype w14:anchorId="6D961A01" id="_x0000_t202" coordsize="21600,21600" o:spt="202" path="m,l,21600r21600,l21600,xe">
+              <v:shapetype w14:anchorId="69F57364" id="_x0000_t202" coordsize="21600,21600" o:spt="202" path="m,l,21600r21600,l21600,xe">
                 <v:stroke joinstyle="miter"/>
                 <v:path gradientshapeok="t" o:connecttype="rect"/>
               </v:shapetype>
@@ -2481,16 +3186,7 @@
                               <w:jc w:val="center"/>
                             </w:pPr>
                             <w:r>
-                              <w:t>a</w:t>
-                            </w:r>
-                            <w:r>
-                              <w:t xml:space="preserve"> </w:t>
-                            </w:r>
-                            <w:r>
-                              <w:t xml:space="preserve">= </w:t>
-                            </w:r>
-                            <w:r>
-                              <w:t>1</w:t>
+                              <w:t>a = 1</w:t>
                             </w:r>
                           </w:p>
                         </w:txbxContent>
@@ -2510,9 +3206,9 @@
               </wp:anchor>
             </w:drawing>
           </mc:Choice>
-          <mc:Fallback xmlns:cx2="http://schemas.microsoft.com/office/drawing/2015/10/21/chartex" xmlns:cx3="http://schemas.microsoft.com/office/drawing/2016/5/9/chartex" xmlns:cx4="http://schemas.microsoft.com/office/drawing/2016/5/10/chartex" xmlns:cx5="http://schemas.microsoft.com/office/drawing/2016/5/11/chartex" xmlns:cx6="http://schemas.microsoft.com/office/drawing/2016/5/12/chartex" xmlns:cx7="http://schemas.microsoft.com/office/drawing/2016/5/13/chartex" xmlns:cx8="http://schemas.microsoft.com/office/drawing/2016/5/14/chartex" xmlns:aink="http://schemas.microsoft.com/office/drawing/2016/ink" xmlns:am3d="http://schemas.microsoft.com/office/drawing/2017/model3d" xmlns:w16cid="http://schemas.microsoft.com/office/word/2016/wordml/cid" xmlns:w16se="http://schemas.microsoft.com/office/word/2015/wordml/symex" xmlns:cx1="http://schemas.microsoft.com/office/drawing/2015/9/8/chartex" xmlns:cx="http://schemas.microsoft.com/office/drawing/2014/chartex">
+          <mc:Fallback>
             <w:pict>
-              <v:shape w14:anchorId="6F861B5C" id="_x0000_s1027" type="#_x0000_t202" style="position:absolute;margin-left:74.25pt;margin-top:15.25pt;width:54.75pt;height:110.6pt;z-index:251667456;visibility:visible;mso-wrap-style:square;mso-width-percent:0;mso-height-percent:200;mso-wrap-distance-left:9pt;mso-wrap-distance-top:3.6pt;mso-wrap-distance-right:9pt;mso-wrap-distance-bottom:3.6pt;mso-position-horizontal:absolute;mso-position-horizontal-relative:text;mso-position-vertical:absolute;mso-position-vertical-relative:text;mso-width-percent:0;mso-height-percent:200;mso-width-relative:margin;mso-height-relative:margin;v-text-anchor:top" o:gfxdata="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" stroked="f">
+              <v:shape w14:anchorId="5057C9D2" id="_x0000_s1027" type="#_x0000_t202" style="position:absolute;margin-left:74.25pt;margin-top:15.25pt;width:54.75pt;height:110.6pt;z-index:251667456;visibility:visible;mso-wrap-style:square;mso-width-percent:0;mso-height-percent:200;mso-wrap-distance-left:9pt;mso-wrap-distance-top:3.6pt;mso-wrap-distance-right:9pt;mso-wrap-distance-bottom:3.6pt;mso-position-horizontal:absolute;mso-position-horizontal-relative:text;mso-position-vertical:absolute;mso-position-vertical-relative:text;mso-width-percent:0;mso-height-percent:200;mso-width-relative:margin;mso-height-relative:margin;v-text-anchor:top" o:gfxdata="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" stroked="f">
                 <v:textbox style="mso-fit-shape-to-text:t">
                   <w:txbxContent>
                     <w:p>
@@ -2520,16 +3216,7 @@
                         <w:jc w:val="center"/>
                       </w:pPr>
                       <w:r>
-                        <w:t>a</w:t>
-                      </w:r>
-                      <w:r>
-                        <w:t xml:space="preserve"> </w:t>
-                      </w:r>
-                      <w:r>
-                        <w:t xml:space="preserve">= </w:t>
-                      </w:r>
-                      <w:r>
-                        <w:t>1</w:t>
+                        <w:t>a = 1</w:t>
                       </w:r>
                     </w:p>
                   </w:txbxContent>
@@ -2614,9 +3301,9 @@
               </wp:anchor>
             </w:drawing>
           </mc:Choice>
-          <mc:Fallback xmlns:cx2="http://schemas.microsoft.com/office/drawing/2015/10/21/chartex" xmlns:cx3="http://schemas.microsoft.com/office/drawing/2016/5/9/chartex" xmlns:cx4="http://schemas.microsoft.com/office/drawing/2016/5/10/chartex" xmlns:cx5="http://schemas.microsoft.com/office/drawing/2016/5/11/chartex" xmlns:cx6="http://schemas.microsoft.com/office/drawing/2016/5/12/chartex" xmlns:cx7="http://schemas.microsoft.com/office/drawing/2016/5/13/chartex" xmlns:cx8="http://schemas.microsoft.com/office/drawing/2016/5/14/chartex" xmlns:aink="http://schemas.microsoft.com/office/drawing/2016/ink" xmlns:am3d="http://schemas.microsoft.com/office/drawing/2017/model3d" xmlns:w16cid="http://schemas.microsoft.com/office/word/2016/wordml/cid" xmlns:w16se="http://schemas.microsoft.com/office/word/2015/wordml/symex" xmlns:cx1="http://schemas.microsoft.com/office/drawing/2015/9/8/chartex" xmlns:cx="http://schemas.microsoft.com/office/drawing/2014/chartex">
+          <mc:Fallback>
             <w:pict>
-              <v:shape w14:anchorId="2371B526" id="_x0000_s1028" type="#_x0000_t202" style="position:absolute;margin-left:194.25pt;margin-top:16.45pt;width:63pt;height:110.6pt;z-index:-251646976;visibility:visible;mso-wrap-style:square;mso-width-percent:0;mso-height-percent:200;mso-wrap-distance-left:9pt;mso-wrap-distance-top:3.6pt;mso-wrap-distance-right:9pt;mso-wrap-distance-bottom:3.6pt;mso-position-horizontal:absolute;mso-position-horizontal-relative:text;mso-position-vertical:absolute;mso-position-vertical-relative:text;mso-width-percent:0;mso-height-percent:200;mso-width-relative:margin;mso-height-relative:margin;v-text-anchor:top" o:gfxdata="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" stroked="f">
+              <v:shape w14:anchorId="685BEDA9" id="_x0000_s1028" type="#_x0000_t202" style="position:absolute;margin-left:194.25pt;margin-top:16.45pt;width:63pt;height:110.6pt;z-index:-251646976;visibility:visible;mso-wrap-style:square;mso-width-percent:0;mso-height-percent:200;mso-wrap-distance-left:9pt;mso-wrap-distance-top:3.6pt;mso-wrap-distance-right:9pt;mso-wrap-distance-bottom:3.6pt;mso-position-horizontal:absolute;mso-position-horizontal-relative:text;mso-position-vertical:absolute;mso-position-vertical-relative:text;mso-width-percent:0;mso-height-percent:200;mso-width-relative:margin;mso-height-relative:margin;v-text-anchor:top" o:gfxdata="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" stroked="f">
                 <v:textbox style="mso-fit-shape-to-text:t">
                   <w:txbxContent>
                     <w:p>
@@ -2950,9 +3637,9 @@
               </wp:anchor>
             </w:drawing>
           </mc:Choice>
-          <mc:Fallback xmlns:cx2="http://schemas.microsoft.com/office/drawing/2015/10/21/chartex" xmlns:cx3="http://schemas.microsoft.com/office/drawing/2016/5/9/chartex" xmlns:cx4="http://schemas.microsoft.com/office/drawing/2016/5/10/chartex" xmlns:cx5="http://schemas.microsoft.com/office/drawing/2016/5/11/chartex" xmlns:cx6="http://schemas.microsoft.com/office/drawing/2016/5/12/chartex" xmlns:cx7="http://schemas.microsoft.com/office/drawing/2016/5/13/chartex" xmlns:cx8="http://schemas.microsoft.com/office/drawing/2016/5/14/chartex" xmlns:aink="http://schemas.microsoft.com/office/drawing/2016/ink" xmlns:am3d="http://schemas.microsoft.com/office/drawing/2017/model3d" xmlns:w16cid="http://schemas.microsoft.com/office/word/2016/wordml/cid" xmlns:w16se="http://schemas.microsoft.com/office/word/2015/wordml/symex" xmlns:cx1="http://schemas.microsoft.com/office/drawing/2015/9/8/chartex" xmlns:cx="http://schemas.microsoft.com/office/drawing/2014/chartex">
+          <mc:Fallback>
             <w:pict>
-              <v:shape w14:anchorId="319A3CA1" id="_x0000_s1029" type="#_x0000_t202" style="position:absolute;margin-left:324pt;margin-top:4.4pt;width:1in;height:110.6pt;z-index:-251638784;visibility:visible;mso-wrap-style:square;mso-width-percent:0;mso-height-percent:200;mso-wrap-distance-left:9pt;mso-wrap-distance-top:3.6pt;mso-wrap-distance-right:9pt;mso-wrap-distance-bottom:3.6pt;mso-position-horizontal:absolute;mso-position-horizontal-relative:text;mso-position-vertical:absolute;mso-position-vertical-relative:text;mso-width-percent:0;mso-height-percent:200;mso-width-relative:margin;mso-height-relative:margin;v-text-anchor:top" o:gfxdata="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" stroked="f">
+              <v:shape w14:anchorId="1CE4D0A5" id="_x0000_s1029" type="#_x0000_t202" style="position:absolute;margin-left:324pt;margin-top:4.4pt;width:1in;height:110.6pt;z-index:-251638784;visibility:visible;mso-wrap-style:square;mso-width-percent:0;mso-height-percent:200;mso-wrap-distance-left:9pt;mso-wrap-distance-top:3.6pt;mso-wrap-distance-right:9pt;mso-wrap-distance-bottom:3.6pt;mso-position-horizontal:absolute;mso-position-horizontal-relative:text;mso-position-vertical:absolute;mso-position-vertical-relative:text;mso-width-percent:0;mso-height-percent:200;mso-width-relative:margin;mso-height-relative:margin;v-text-anchor:top" o:gfxdata="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" stroked="f">
                 <v:textbox style="mso-fit-shape-to-text:t">
                   <w:txbxContent>
                     <w:p>
@@ -3044,9 +3731,9 @@
               </wp:anchor>
             </w:drawing>
           </mc:Choice>
-          <mc:Fallback xmlns:cx2="http://schemas.microsoft.com/office/drawing/2015/10/21/chartex" xmlns:cx3="http://schemas.microsoft.com/office/drawing/2016/5/9/chartex" xmlns:cx4="http://schemas.microsoft.com/office/drawing/2016/5/10/chartex" xmlns:cx5="http://schemas.microsoft.com/office/drawing/2016/5/11/chartex" xmlns:cx6="http://schemas.microsoft.com/office/drawing/2016/5/12/chartex" xmlns:cx7="http://schemas.microsoft.com/office/drawing/2016/5/13/chartex" xmlns:cx8="http://schemas.microsoft.com/office/drawing/2016/5/14/chartex" xmlns:aink="http://schemas.microsoft.com/office/drawing/2016/ink" xmlns:am3d="http://schemas.microsoft.com/office/drawing/2017/model3d" xmlns:w16cid="http://schemas.microsoft.com/office/word/2016/wordml/cid" xmlns:w16se="http://schemas.microsoft.com/office/word/2015/wordml/symex" xmlns:cx1="http://schemas.microsoft.com/office/drawing/2015/9/8/chartex" xmlns:cx="http://schemas.microsoft.com/office/drawing/2014/chartex">
+          <mc:Fallback>
             <w:pict>
-              <v:shape w14:anchorId="48FFA31F" id="_x0000_s1030" type="#_x0000_t202" style="position:absolute;margin-left:200.25pt;margin-top:3.65pt;width:57pt;height:110.6pt;z-index:-251640832;visibility:visible;mso-wrap-style:square;mso-width-percent:0;mso-height-percent:200;mso-wrap-distance-left:9pt;mso-wrap-distance-top:3.6pt;mso-wrap-distance-right:9pt;mso-wrap-distance-bottom:3.6pt;mso-position-horizontal:absolute;mso-position-horizontal-relative:text;mso-position-vertical:absolute;mso-position-vertical-relative:text;mso-width-percent:0;mso-height-percent:200;mso-width-relative:margin;mso-height-relative:margin;v-text-anchor:top" o:gfxdata="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" stroked="f">
+              <v:shape w14:anchorId="5456F551" id="_x0000_s1030" type="#_x0000_t202" style="position:absolute;margin-left:200.25pt;margin-top:3.65pt;width:57pt;height:110.6pt;z-index:-251640832;visibility:visible;mso-wrap-style:square;mso-width-percent:0;mso-height-percent:200;mso-wrap-distance-left:9pt;mso-wrap-distance-top:3.6pt;mso-wrap-distance-right:9pt;mso-wrap-distance-bottom:3.6pt;mso-position-horizontal:absolute;mso-position-horizontal-relative:text;mso-position-vertical:absolute;mso-position-vertical-relative:text;mso-width-percent:0;mso-height-percent:200;mso-width-relative:margin;mso-height-relative:margin;v-text-anchor:top" o:gfxdata="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" stroked="f">
                 <v:textbox style="mso-fit-shape-to-text:t">
                   <w:txbxContent>
                     <w:p>
@@ -3138,9 +3825,9 @@
               </wp:anchor>
             </w:drawing>
           </mc:Choice>
-          <mc:Fallback xmlns:cx2="http://schemas.microsoft.com/office/drawing/2015/10/21/chartex" xmlns:cx3="http://schemas.microsoft.com/office/drawing/2016/5/9/chartex" xmlns:cx4="http://schemas.microsoft.com/office/drawing/2016/5/10/chartex" xmlns:cx5="http://schemas.microsoft.com/office/drawing/2016/5/11/chartex" xmlns:cx6="http://schemas.microsoft.com/office/drawing/2016/5/12/chartex" xmlns:cx7="http://schemas.microsoft.com/office/drawing/2016/5/13/chartex" xmlns:cx8="http://schemas.microsoft.com/office/drawing/2016/5/14/chartex" xmlns:aink="http://schemas.microsoft.com/office/drawing/2016/ink" xmlns:am3d="http://schemas.microsoft.com/office/drawing/2017/model3d" xmlns:w16cid="http://schemas.microsoft.com/office/word/2016/wordml/cid" xmlns:w16se="http://schemas.microsoft.com/office/word/2015/wordml/symex" xmlns:cx1="http://schemas.microsoft.com/office/drawing/2015/9/8/chartex" xmlns:cx="http://schemas.microsoft.com/office/drawing/2014/chartex">
+          <mc:Fallback>
             <w:pict>
-              <v:shape w14:anchorId="34873BC5" id="_x0000_s1031" type="#_x0000_t202" style="position:absolute;margin-left:75pt;margin-top:1.4pt;width:54pt;height:110.6pt;z-index:-251642880;visibility:visible;mso-wrap-style:square;mso-width-percent:0;mso-height-percent:200;mso-wrap-distance-left:9pt;mso-wrap-distance-top:3.6pt;mso-wrap-distance-right:9pt;mso-wrap-distance-bottom:3.6pt;mso-position-horizontal:absolute;mso-position-horizontal-relative:text;mso-position-vertical:absolute;mso-position-vertical-relative:text;mso-width-percent:0;mso-height-percent:200;mso-width-relative:margin;mso-height-relative:margin;v-text-anchor:top" o:gfxdata="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" stroked="f">
+              <v:shape w14:anchorId="5FDD3CFE" id="_x0000_s1031" type="#_x0000_t202" style="position:absolute;margin-left:75pt;margin-top:1.4pt;width:54pt;height:110.6pt;z-index:-251642880;visibility:visible;mso-wrap-style:square;mso-width-percent:0;mso-height-percent:200;mso-wrap-distance-left:9pt;mso-wrap-distance-top:3.6pt;mso-wrap-distance-right:9pt;mso-wrap-distance-bottom:3.6pt;mso-position-horizontal:absolute;mso-position-horizontal-relative:text;mso-position-vertical:absolute;mso-position-vertical-relative:text;mso-width-percent:0;mso-height-percent:200;mso-width-relative:margin;mso-height-relative:margin;v-text-anchor:top" o:gfxdata="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" stroked="f">
                 <v:textbox style="mso-fit-shape-to-text:t">
                   <w:txbxContent>
                     <w:p>
@@ -3167,7 +3854,7 @@
           <w:color w:val="auto"/>
         </w:rPr>
       </w:pPr>
-      <w:bookmarkStart w:id="5" w:name="_Toc529219263"/>
+      <w:bookmarkStart w:id="5" w:name="_Toc529301165"/>
       <w:r>
         <w:rPr>
           <w:b/>
@@ -3205,7 +3892,19 @@
         <w:rPr>
           <w:color w:val="auto"/>
         </w:rPr>
-        <w:t>Pictures Showing Circles Being Divided Into Smaller Slices</w:t>
+        <w:t xml:space="preserve">Pictures Showing Circles Being Divided </w:t>
+      </w:r>
+      <w:r>
+        <w:rPr>
+          <w:color w:val="auto"/>
+        </w:rPr>
+        <w:t>i</w:t>
+      </w:r>
+      <w:r>
+        <w:rPr>
+          <w:color w:val="auto"/>
+        </w:rPr>
+        <w:t>nto Smaller Slices</w:t>
       </w:r>
       <w:bookmarkEnd w:id="5"/>
     </w:p>
@@ -3315,7 +4014,7 @@
           <w:b/>
         </w:rPr>
       </w:pPr>
-      <w:bookmarkStart w:id="6" w:name="_Toc529219264"/>
+      <w:bookmarkStart w:id="6" w:name="_Toc529301166"/>
       <w:r>
         <w:rPr>
           <w:b/>
@@ -3344,7 +4043,7 @@
           <w:color w:val="auto"/>
         </w:rPr>
       </w:pPr>
-      <w:bookmarkStart w:id="7" w:name="_Toc529219265"/>
+      <w:bookmarkStart w:id="7" w:name="_Toc529301167"/>
       <w:r>
         <w:rPr>
           <w:b/>
@@ -3397,7 +4096,7 @@
           <w:b/>
         </w:rPr>
       </w:pPr>
-      <w:bookmarkStart w:id="8" w:name="_Toc529219266"/>
+      <w:bookmarkStart w:id="8" w:name="_Toc529301168"/>
       <w:r>
         <w:rPr>
           <w:b/>
@@ -3495,7 +4194,7 @@
           <w:color w:val="auto"/>
         </w:rPr>
       </w:pPr>
-      <w:bookmarkStart w:id="9" w:name="_Toc529219267"/>
+      <w:bookmarkStart w:id="9" w:name="_Toc529301169"/>
       <w:r>
         <w:rPr>
           <w:b/>
@@ -3613,7 +4312,7 @@
           <w:color w:val="auto"/>
         </w:rPr>
       </w:pPr>
-      <w:bookmarkStart w:id="10" w:name="_Toc529219268"/>
+      <w:bookmarkStart w:id="10" w:name="_Toc529301170"/>
       <w:r>
         <w:rPr>
           <w:b/>
@@ -3724,7 +4423,7 @@
           <w:color w:val="auto"/>
         </w:rPr>
       </w:pPr>
-      <w:bookmarkStart w:id="11" w:name="_Toc529219269"/>
+      <w:bookmarkStart w:id="11" w:name="_Toc529301171"/>
       <w:r>
         <w:rPr>
           <w:b/>
@@ -3838,11 +4537,7 @@
           </mc:Choice>
           <mc:Fallback>
             <w:pict>
-              <v:shapetype w14:anchorId="05455C7C" id="_x0000_t202" coordsize="21600,21600" o:spt="202" path="m,l,21600r21600,l21600,xe">
-                <v:stroke joinstyle="miter"/>
-                <v:path gradientshapeok="t" o:connecttype="rect"/>
-              </v:shapetype>
-              <v:shape id="_x0000_s1032" type="#_x0000_t202" style="position:absolute;margin-left:397.5pt;margin-top:178.2pt;width:34.5pt;height:24.75pt;z-index:-251626496;visibility:visible;mso-wrap-style:square;mso-width-percent:0;mso-height-percent:0;mso-wrap-distance-left:9pt;mso-wrap-distance-top:3.6pt;mso-wrap-distance-right:9pt;mso-wrap-distance-bottom:3.6pt;mso-position-horizontal:absolute;mso-position-horizontal-relative:margin;mso-position-vertical:absolute;mso-position-vertical-relative:text;mso-width-percent:0;mso-height-percent:0;mso-width-relative:margin;mso-height-relative:margin;v-text-anchor:top" o:gfxdata="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" stroked="f">
+              <v:shape w14:anchorId="05455C7C" id="_x0000_s1032" type="#_x0000_t202" style="position:absolute;margin-left:397.5pt;margin-top:178.2pt;width:34.5pt;height:24.75pt;z-index:-251626496;visibility:visible;mso-wrap-style:square;mso-width-percent:0;mso-height-percent:0;mso-wrap-distance-left:9pt;mso-wrap-distance-top:3.6pt;mso-wrap-distance-right:9pt;mso-wrap-distance-bottom:3.6pt;mso-position-horizontal:absolute;mso-position-horizontal-relative:margin;mso-position-vertical:absolute;mso-position-vertical-relative:text;mso-width-percent:0;mso-height-percent:0;mso-width-relative:margin;mso-height-relative:margin;v-text-anchor:top" o:gfxdata="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" stroked="f">
                 <v:textbox>
                   <w:txbxContent>
                     <w:p>
@@ -4180,7 +4875,7 @@
           <w:color w:val="auto"/>
         </w:rPr>
       </w:pPr>
-      <w:bookmarkStart w:id="12" w:name="_Toc529219270"/>
+      <w:bookmarkStart w:id="12" w:name="_Toc529301172"/>
       <w:r>
         <w:rPr>
           <w:b/>
@@ -4192,7 +4887,13 @@
         <w:rPr>
           <w:color w:val="auto"/>
         </w:rPr>
-        <w:t xml:space="preserve"> Pictures Showing More Zoomed-In Views of Figure 1.2 (zoom increases from a to c)</w:t>
+        <w:t xml:space="preserve"> Pictures Showing More Zoomed-In Views of Figure 1.</w:t>
+      </w:r>
+      <w:r>
+        <w:rPr>
+          <w:color w:val="auto"/>
+        </w:rPr>
+        <w:t>2 (zoom increases from a to c)</w:t>
       </w:r>
       <w:bookmarkEnd w:id="12"/>
     </w:p>
@@ -4280,7 +4981,7 @@
           <w:color w:val="auto"/>
         </w:rPr>
       </w:pPr>
-      <w:bookmarkStart w:id="13" w:name="_Toc529219271"/>
+      <w:bookmarkStart w:id="13" w:name="_Toc529301173"/>
       <w:r>
         <w:rPr>
           <w:rFonts w:cstheme="majorHAnsi"/>
@@ -4394,7 +5095,7 @@
           <w:color w:val="auto"/>
         </w:rPr>
       </w:pPr>
-      <w:bookmarkStart w:id="14" w:name="_Toc529219272"/>
+      <w:bookmarkStart w:id="14" w:name="_Toc529301174"/>
       <w:r>
         <w:rPr>
           <w:b/>
@@ -4453,7 +5154,11 @@
       </w:r>
       <w:bookmarkEnd w:id="14"/>
     </w:p>
-    <w:p/>
+    <w:p>
+      <w:pPr>
+        <w:spacing w:after="0"/>
+      </w:pPr>
+    </w:p>
     <w:p>
       <w:pPr>
         <w:rPr>
@@ -4489,7 +5194,7 @@
           <w:b/>
         </w:rPr>
       </w:pPr>
-      <w:bookmarkStart w:id="15" w:name="_Toc529219273"/>
+      <w:bookmarkStart w:id="15" w:name="_Toc529301175"/>
       <w:r>
         <w:rPr>
           <w:b/>
@@ -4515,7 +5220,7 @@
           <w:b/>
         </w:rPr>
       </w:pPr>
-      <w:bookmarkStart w:id="16" w:name="_Toc529219274"/>
+      <w:bookmarkStart w:id="16" w:name="_Toc529301176"/>
       <w:r>
         <w:rPr>
           <w:b/>
@@ -4543,7 +5248,16 @@
         <w:t>, a branch of mathematics.</w:t>
       </w:r>
       <w:r>
-        <w:t xml:space="preserve"> An integral can be thought of as the space enclosed by something</w:t>
+        <w:t xml:space="preserve"> An integral can be thought of as the </w:t>
+      </w:r>
+      <w:r>
+        <w:t xml:space="preserve">total space enclosed by some boundary. In other words, it could be the area of a shape in two-dimensional space, or its volume in three-dimensional space. In mathematics, the definition is generalized to being the area bounded between a curve and its independent axis (often </w:t>
+      </w:r>
+      <w:r>
+        <w:t>associated with the</w:t>
+      </w:r>
+      <w:r>
+        <w:t xml:space="preserve"> x-axis).</w:t>
       </w:r>
     </w:p>
     <w:p>
@@ -4563,7 +5277,7 @@
           <w:color w:val="auto"/>
         </w:rPr>
       </w:pPr>
-      <w:bookmarkStart w:id="17" w:name="_Toc529219275"/>
+      <w:bookmarkStart w:id="17" w:name="_Toc529301177"/>
       <w:r>
         <w:rPr>
           <w:b/>
@@ -4577,45 +5291,1859 @@
       <w:pPr>
         <w:spacing w:before="240" w:after="0" w:line="240" w:lineRule="auto"/>
       </w:pPr>
+      <w:r>
+        <w:t>Let’s take a look at some graphs to help visualize the concept of an integral. We will start out by looking at a simple straight-line graph with a slope of -1 (Figure 1.1) placed below for convenience.</w:t>
+      </w:r>
     </w:p>
     <w:p>
       <w:pPr>
         <w:spacing w:before="240" w:after="0" w:line="240" w:lineRule="auto"/>
-      </w:pPr>
+        <w:jc w:val="center"/>
+      </w:pPr>
+      <w:r>
+        <w:rPr>
+          <w:noProof/>
+        </w:rPr>
+        <w:drawing>
+          <wp:inline distT="0" distB="0" distL="0" distR="0" wp14:anchorId="2BE4B4A6" wp14:editId="669EF6DB">
+            <wp:extent cx="2176707" cy="1719262"/>
+            <wp:effectExtent l="0" t="0" r="0" b="0"/>
+            <wp:docPr id="14" name="Picture 14"/>
+            <wp:cNvGraphicFramePr>
+              <a:graphicFrameLocks xmlns:a="http://schemas.openxmlformats.org/drawingml/2006/main" noChangeAspect="1"/>
+            </wp:cNvGraphicFramePr>
+            <a:graphic xmlns:a="http://schemas.openxmlformats.org/drawingml/2006/main">
+              <a:graphicData uri="http://schemas.openxmlformats.org/drawingml/2006/picture">
+                <pic:pic xmlns:pic="http://schemas.openxmlformats.org/drawingml/2006/picture">
+                  <pic:nvPicPr>
+                    <pic:cNvPr id="0" name="Picture 2"/>
+                    <pic:cNvPicPr>
+                      <a:picLocks noChangeAspect="1" noChangeArrowheads="1"/>
+                    </pic:cNvPicPr>
+                  </pic:nvPicPr>
+                  <pic:blipFill>
+                    <a:blip r:embed="rId22" cstate="print">
+                      <a:extLst>
+                        <a:ext uri="{28A0092B-C50C-407E-A947-70E740481C1C}">
+                          <a14:useLocalDpi xmlns:a14="http://schemas.microsoft.com/office/drawing/2010/main" val="0"/>
+                        </a:ext>
+                      </a:extLst>
+                    </a:blip>
+                    <a:srcRect/>
+                    <a:stretch>
+                      <a:fillRect/>
+                    </a:stretch>
+                  </pic:blipFill>
+                  <pic:spPr bwMode="auto">
+                    <a:xfrm>
+                      <a:off x="0" y="0"/>
+                      <a:ext cx="2245835" cy="1773862"/>
+                    </a:xfrm>
+                    <a:prstGeom prst="rect">
+                      <a:avLst/>
+                    </a:prstGeom>
+                    <a:noFill/>
+                    <a:ln>
+                      <a:noFill/>
+                    </a:ln>
+                  </pic:spPr>
+                </pic:pic>
+              </a:graphicData>
+            </a:graphic>
+          </wp:inline>
+        </w:drawing>
+      </w:r>
+    </w:p>
+    <w:p>
+      <w:pPr>
+        <w:pStyle w:val="Heading3"/>
+        <w:jc w:val="center"/>
+        <w:rPr>
+          <w:color w:val="auto"/>
+        </w:rPr>
+      </w:pPr>
+      <w:bookmarkStart w:id="18" w:name="_Toc529301178"/>
+      <w:r>
+        <w:rPr>
+          <w:b/>
+          <w:color w:val="auto"/>
+        </w:rPr>
+        <w:t>Figure 1.1:</w:t>
+      </w:r>
+      <w:r>
+        <w:rPr>
+          <w:color w:val="auto"/>
+        </w:rPr>
+        <w:t xml:space="preserve"> Linear Graph with Slope of -1</w:t>
+      </w:r>
+      <w:bookmarkEnd w:id="18"/>
     </w:p>
     <w:p>
       <w:pPr>
         <w:spacing w:before="240" w:after="0" w:line="240" w:lineRule="auto"/>
       </w:pPr>
       <w:r>
-        <w:t>Genus: Fundamental Idea of Calculus, a branch of mathematics</w:t>
+        <w:t xml:space="preserve">Now, an integral is defined as the area </w:t>
+      </w:r>
+      <w:r>
+        <w:t xml:space="preserve">bounded between a curve and its independent axis. Applying that definition here, we see that our curve is the straight-line above and its x-axis is the horizontal line below </w:t>
+      </w:r>
+      <w:r>
+        <w:t>the line</w:t>
+      </w:r>
+      <w:r>
+        <w:t xml:space="preserve"> at the bottom edge of the graph. The area would simply be the space between the line to the x-axis shown below in Figure 2.1 below.</w:t>
       </w:r>
     </w:p>
     <w:p>
       <w:pPr>
         <w:spacing w:before="240" w:after="0" w:line="240" w:lineRule="auto"/>
-      </w:pPr>
-      <w:r>
-        <w:t>Species: Integrals</w:t>
-      </w:r>
+        <w:jc w:val="center"/>
+      </w:pPr>
+      <w:r>
+        <w:rPr>
+          <w:noProof/>
+        </w:rPr>
+        <w:drawing>
+          <wp:inline distT="0" distB="0" distL="0" distR="0" wp14:anchorId="16E9B1BA" wp14:editId="490A9BC3">
+            <wp:extent cx="2319338" cy="1855343"/>
+            <wp:effectExtent l="0" t="0" r="5080" b="0"/>
+            <wp:docPr id="18" name="Picture 18"/>
+            <wp:cNvGraphicFramePr>
+              <a:graphicFrameLocks xmlns:a="http://schemas.openxmlformats.org/drawingml/2006/main" noChangeAspect="1"/>
+            </wp:cNvGraphicFramePr>
+            <a:graphic xmlns:a="http://schemas.openxmlformats.org/drawingml/2006/main">
+              <a:graphicData uri="http://schemas.openxmlformats.org/drawingml/2006/picture">
+                <pic:pic xmlns:pic="http://schemas.openxmlformats.org/drawingml/2006/picture">
+                  <pic:nvPicPr>
+                    <pic:cNvPr id="0" name="Picture 2"/>
+                    <pic:cNvPicPr>
+                      <a:picLocks noChangeAspect="1" noChangeArrowheads="1"/>
+                    </pic:cNvPicPr>
+                  </pic:nvPicPr>
+                  <pic:blipFill>
+                    <a:blip r:embed="rId23" cstate="print">
+                      <a:extLst>
+                        <a:ext uri="{28A0092B-C50C-407E-A947-70E740481C1C}">
+                          <a14:useLocalDpi xmlns:a14="http://schemas.microsoft.com/office/drawing/2010/main" val="0"/>
+                        </a:ext>
+                      </a:extLst>
+                    </a:blip>
+                    <a:srcRect/>
+                    <a:stretch>
+                      <a:fillRect/>
+                    </a:stretch>
+                  </pic:blipFill>
+                  <pic:spPr bwMode="auto">
+                    <a:xfrm>
+                      <a:off x="0" y="0"/>
+                      <a:ext cx="2360553" cy="1888313"/>
+                    </a:xfrm>
+                    <a:prstGeom prst="rect">
+                      <a:avLst/>
+                    </a:prstGeom>
+                    <a:noFill/>
+                    <a:ln>
+                      <a:noFill/>
+                    </a:ln>
+                  </pic:spPr>
+                </pic:pic>
+              </a:graphicData>
+            </a:graphic>
+          </wp:inline>
+        </w:drawing>
+      </w:r>
+    </w:p>
+    <w:p>
+      <w:pPr>
+        <w:pStyle w:val="Heading3"/>
+        <w:jc w:val="center"/>
+        <w:rPr>
+          <w:color w:val="auto"/>
+        </w:rPr>
+      </w:pPr>
+      <w:bookmarkStart w:id="19" w:name="_Toc529301179"/>
+      <w:r>
+        <w:rPr>
+          <w:b/>
+          <w:color w:val="auto"/>
+        </w:rPr>
+        <w:t>Figure 2.1:</w:t>
+      </w:r>
+      <w:r>
+        <w:rPr>
+          <w:color w:val="auto"/>
+        </w:rPr>
+        <w:t xml:space="preserve"> Graph with Highlighted Section Showing Area of Graph</w:t>
+      </w:r>
+      <w:bookmarkEnd w:id="19"/>
     </w:p>
     <w:p>
       <w:pPr>
         <w:spacing w:before="240" w:after="0" w:line="240" w:lineRule="auto"/>
       </w:pPr>
-      <w:r>
-        <w:t>Characteristics: Area, sum of infinitely small width rectangles</w:t>
-      </w:r>
     </w:p>
     <w:p>
       <w:pPr>
         <w:spacing w:before="240" w:after="0" w:line="240" w:lineRule="auto"/>
       </w:pPr>
+      <w:r>
+        <w:lastRenderedPageBreak/>
+        <w:t>As you can see from Figure 2.1, the graph is in the shape of a triangle. As you may know, the area of the triangle is simply:</w:t>
+      </w:r>
+    </w:p>
+    <w:p>
+      <w:pPr>
+        <w:pStyle w:val="Heading3"/>
+        <w:rPr>
+          <w:b/>
+          <w:color w:val="auto"/>
+        </w:rPr>
+      </w:pPr>
+    </w:p>
+    <w:p>
+      <w:pPr>
+        <w:pStyle w:val="Heading3"/>
+        <w:rPr>
+          <w:color w:val="auto"/>
+        </w:rPr>
+      </w:pPr>
+      <w:bookmarkStart w:id="20" w:name="_Toc529301180"/>
+      <w:r>
+        <w:rPr>
+          <w:b/>
+          <w:color w:val="auto"/>
+        </w:rPr>
+        <w:t>Eq</w:t>
+      </w:r>
+      <w:r>
+        <w:rPr>
+          <w:b/>
+          <w:color w:val="auto"/>
+        </w:rPr>
+        <w:t>.</w:t>
+      </w:r>
+      <w:r>
+        <w:rPr>
+          <w:b/>
+          <w:color w:val="auto"/>
+        </w:rPr>
+        <w:t xml:space="preserve"> 1:</w:t>
+      </w:r>
+      <w:r>
+        <w:rPr>
+          <w:b/>
+          <w:color w:val="auto"/>
+        </w:rPr>
+        <w:t xml:space="preserve"> </w:t>
+      </w:r>
+      <w:r>
+        <w:rPr>
+          <w:color w:val="auto"/>
+        </w:rPr>
+        <w:t>Area of a Triangle</w:t>
+      </w:r>
+      <w:bookmarkEnd w:id="20"/>
     </w:p>
     <w:p>
       <w:pPr>
         <w:spacing w:before="240" w:after="0" w:line="240" w:lineRule="auto"/>
-      </w:pPr>
+        <w:rPr>
+          <w:rFonts w:eastAsiaTheme="minorEastAsia"/>
+        </w:rPr>
+      </w:pPr>
+      <m:oMathPara>
+        <m:oMath>
+          <m:r>
+            <w:rPr>
+              <w:rFonts w:ascii="Cambria Math" w:hAnsi="Cambria Math"/>
+            </w:rPr>
+            <m:t xml:space="preserve">Area of Triangle = </m:t>
+          </m:r>
+          <m:f>
+            <m:fPr>
+              <m:ctrlPr>
+                <w:rPr>
+                  <w:rFonts w:ascii="Cambria Math" w:hAnsi="Cambria Math"/>
+                  <w:i/>
+                </w:rPr>
+              </m:ctrlPr>
+            </m:fPr>
+            <m:num>
+              <m:r>
+                <w:rPr>
+                  <w:rFonts w:ascii="Cambria Math" w:hAnsi="Cambria Math"/>
+                </w:rPr>
+                <m:t>1</m:t>
+              </m:r>
+            </m:num>
+            <m:den>
+              <m:r>
+                <w:rPr>
+                  <w:rFonts w:ascii="Cambria Math" w:hAnsi="Cambria Math"/>
+                </w:rPr>
+                <m:t>2</m:t>
+              </m:r>
+            </m:den>
+          </m:f>
+          <m:r>
+            <w:rPr>
+              <w:rFonts w:ascii="Cambria Math" w:hAnsi="Cambria Math"/>
+            </w:rPr>
+            <m:t>(base*height)</m:t>
+          </m:r>
+        </m:oMath>
+      </m:oMathPara>
+    </w:p>
+    <w:p>
+      <w:pPr>
+        <w:spacing w:before="240" w:after="0" w:line="240" w:lineRule="auto"/>
+      </w:pPr>
+      <w:r>
+        <w:t>Y</w:t>
+      </w:r>
+      <w:r>
+        <w:t>ou can calculate the area of this curve by it, but let’s try to calculate it another way</w:t>
+      </w:r>
+      <w:r>
+        <w:t xml:space="preserve"> so we generalize the process to more shapes and curves than a triangle. Have you ever looked at something and you didn’t know the length of it, so you used an object to approximate</w:t>
+      </w:r>
+      <w:r>
+        <w:t xml:space="preserve"> </w:t>
+      </w:r>
+      <w:r>
+        <w:t xml:space="preserve">the length of that thing? For example, take your bathroom sink at home as the thing to be measured. You don’t know the exact width of it, because you don’t have a ruler on you, so instead you use your toothbrush to get a rough guess of </w:t>
+      </w:r>
+      <w:r>
+        <w:t xml:space="preserve">how wide </w:t>
+      </w:r>
+      <w:r>
+        <w:t>your bathroom sink</w:t>
+      </w:r>
+      <w:r>
+        <w:t xml:space="preserve"> is</w:t>
+      </w:r>
+      <w:r>
+        <w:t>. We are going to apply that same idea to finding the area of the graph in Figure 2.1, but instead, we will be using coins.</w:t>
+      </w:r>
+      <w:r>
+        <w:t xml:space="preserve"> </w:t>
+      </w:r>
+      <w:r>
+        <w:t>We will first use quarters to get a rough estimate of the graph as seen below in Figure 2.2.</w:t>
+      </w:r>
+    </w:p>
+    <w:p>
+      <w:pPr>
+        <w:spacing w:after="0" w:line="240" w:lineRule="auto"/>
+      </w:pPr>
+    </w:p>
+    <w:p>
+      <w:pPr>
+        <w:spacing w:before="240" w:after="0" w:line="240" w:lineRule="auto"/>
+        <w:jc w:val="center"/>
+      </w:pPr>
+      <w:r>
+        <w:rPr>
+          <w:noProof/>
+        </w:rPr>
+        <w:drawing>
+          <wp:inline distT="0" distB="0" distL="0" distR="0" wp14:anchorId="21D44419" wp14:editId="7E52A731">
+            <wp:extent cx="4167188" cy="3369911"/>
+            <wp:effectExtent l="0" t="0" r="5080" b="2540"/>
+            <wp:docPr id="20" name="Picture 20"/>
+            <wp:cNvGraphicFramePr>
+              <a:graphicFrameLocks xmlns:a="http://schemas.openxmlformats.org/drawingml/2006/main" noChangeAspect="1"/>
+            </wp:cNvGraphicFramePr>
+            <a:graphic xmlns:a="http://schemas.openxmlformats.org/drawingml/2006/main">
+              <a:graphicData uri="http://schemas.openxmlformats.org/drawingml/2006/picture">
+                <pic:pic xmlns:pic="http://schemas.openxmlformats.org/drawingml/2006/picture">
+                  <pic:nvPicPr>
+                    <pic:cNvPr id="0" name="Picture 2"/>
+                    <pic:cNvPicPr>
+                      <a:picLocks noChangeAspect="1" noChangeArrowheads="1"/>
+                    </pic:cNvPicPr>
+                  </pic:nvPicPr>
+                  <pic:blipFill>
+                    <a:blip r:embed="rId24">
+                      <a:extLst>
+                        <a:ext uri="{28A0092B-C50C-407E-A947-70E740481C1C}">
+                          <a14:useLocalDpi xmlns:a14="http://schemas.microsoft.com/office/drawing/2010/main" val="0"/>
+                        </a:ext>
+                      </a:extLst>
+                    </a:blip>
+                    <a:srcRect/>
+                    <a:stretch>
+                      <a:fillRect/>
+                    </a:stretch>
+                  </pic:blipFill>
+                  <pic:spPr bwMode="auto">
+                    <a:xfrm>
+                      <a:off x="0" y="0"/>
+                      <a:ext cx="4177058" cy="3377892"/>
+                    </a:xfrm>
+                    <a:prstGeom prst="rect">
+                      <a:avLst/>
+                    </a:prstGeom>
+                    <a:noFill/>
+                    <a:ln>
+                      <a:noFill/>
+                    </a:ln>
+                  </pic:spPr>
+                </pic:pic>
+              </a:graphicData>
+            </a:graphic>
+          </wp:inline>
+        </w:drawing>
+      </w:r>
+    </w:p>
+    <w:p>
+      <w:pPr>
+        <w:pStyle w:val="Heading3"/>
+        <w:jc w:val="center"/>
+        <w:rPr>
+          <w:color w:val="auto"/>
+        </w:rPr>
+      </w:pPr>
+      <w:bookmarkStart w:id="21" w:name="_Toc529301181"/>
+      <w:r>
+        <w:rPr>
+          <w:b/>
+          <w:color w:val="auto"/>
+        </w:rPr>
+        <w:t>Figure 2.2:</w:t>
+      </w:r>
+      <w:r>
+        <w:rPr>
+          <w:color w:val="auto"/>
+        </w:rPr>
+        <w:t xml:space="preserve"> Estimating Area of Graph Using Quarters</w:t>
+      </w:r>
+      <w:bookmarkEnd w:id="21"/>
+    </w:p>
+    <w:p>
+      <w:pPr>
+        <w:spacing w:before="240" w:after="0" w:line="240" w:lineRule="auto"/>
+      </w:pPr>
+      <w:r>
+        <w:t xml:space="preserve">From Figure 2.2, you can see that we have </w:t>
+      </w:r>
+      <w:r>
+        <w:t>56</w:t>
+      </w:r>
+      <w:r>
+        <w:t xml:space="preserve"> quarters that roughly make up the area of the triangle, but notice that there are a lot of white spaces in between the quarters that is not being measured by them. This is a problem because the unaccounted space in between the quarters </w:t>
+      </w:r>
+      <w:r>
+        <w:t>detracts from the accuracy of our area estimation. So</w:t>
+      </w:r>
+      <w:r>
+        <w:t>,</w:t>
+      </w:r>
+      <w:r>
+        <w:t xml:space="preserve"> what if we used </w:t>
+      </w:r>
+      <w:r>
+        <w:t xml:space="preserve">a smaller coin, like </w:t>
+      </w:r>
+      <w:r>
+        <w:t>nickel</w:t>
+      </w:r>
+      <w:r>
+        <w:t>s</w:t>
+      </w:r>
+      <w:r>
+        <w:t>,</w:t>
+      </w:r>
+      <w:r>
+        <w:t xml:space="preserve"> instead</w:t>
+      </w:r>
+      <w:r>
+        <w:t>?</w:t>
+      </w:r>
+    </w:p>
+    <w:p>
+      <w:pPr>
+        <w:spacing w:before="240" w:after="0" w:line="240" w:lineRule="auto"/>
+      </w:pPr>
+    </w:p>
+    <w:p>
+      <w:pPr>
+        <w:spacing w:before="240" w:after="0" w:line="240" w:lineRule="auto"/>
+        <w:jc w:val="center"/>
+      </w:pPr>
+      <w:r>
+        <w:rPr>
+          <w:noProof/>
+        </w:rPr>
+        <w:lastRenderedPageBreak/>
+        <w:drawing>
+          <wp:inline distT="0" distB="0" distL="0" distR="0" wp14:anchorId="6A735D2A" wp14:editId="3C6EE8BA">
+            <wp:extent cx="3562350" cy="2810343"/>
+            <wp:effectExtent l="0" t="0" r="0" b="9525"/>
+            <wp:docPr id="21" name="Picture 21"/>
+            <wp:cNvGraphicFramePr>
+              <a:graphicFrameLocks xmlns:a="http://schemas.openxmlformats.org/drawingml/2006/main" noChangeAspect="1"/>
+            </wp:cNvGraphicFramePr>
+            <a:graphic xmlns:a="http://schemas.openxmlformats.org/drawingml/2006/main">
+              <a:graphicData uri="http://schemas.openxmlformats.org/drawingml/2006/picture">
+                <pic:pic xmlns:pic="http://schemas.openxmlformats.org/drawingml/2006/picture">
+                  <pic:nvPicPr>
+                    <pic:cNvPr id="0" name="Picture 3"/>
+                    <pic:cNvPicPr>
+                      <a:picLocks noChangeAspect="1" noChangeArrowheads="1"/>
+                    </pic:cNvPicPr>
+                  </pic:nvPicPr>
+                  <pic:blipFill>
+                    <a:blip r:embed="rId25" cstate="print">
+                      <a:extLst>
+                        <a:ext uri="{28A0092B-C50C-407E-A947-70E740481C1C}">
+                          <a14:useLocalDpi xmlns:a14="http://schemas.microsoft.com/office/drawing/2010/main" val="0"/>
+                        </a:ext>
+                      </a:extLst>
+                    </a:blip>
+                    <a:srcRect/>
+                    <a:stretch>
+                      <a:fillRect/>
+                    </a:stretch>
+                  </pic:blipFill>
+                  <pic:spPr bwMode="auto">
+                    <a:xfrm>
+                      <a:off x="0" y="0"/>
+                      <a:ext cx="3600186" cy="2840192"/>
+                    </a:xfrm>
+                    <a:prstGeom prst="rect">
+                      <a:avLst/>
+                    </a:prstGeom>
+                    <a:noFill/>
+                    <a:ln>
+                      <a:noFill/>
+                    </a:ln>
+                  </pic:spPr>
+                </pic:pic>
+              </a:graphicData>
+            </a:graphic>
+          </wp:inline>
+        </w:drawing>
+      </w:r>
+    </w:p>
+    <w:p>
+      <w:pPr>
+        <w:pStyle w:val="Heading3"/>
+        <w:jc w:val="center"/>
+        <w:rPr>
+          <w:color w:val="auto"/>
+        </w:rPr>
+      </w:pPr>
+      <w:bookmarkStart w:id="22" w:name="_Toc529301182"/>
+      <w:r>
+        <w:rPr>
+          <w:b/>
+          <w:color w:val="auto"/>
+        </w:rPr>
+        <w:t>Figure 2.3:</w:t>
+      </w:r>
+      <w:r>
+        <w:rPr>
+          <w:color w:val="auto"/>
+        </w:rPr>
+        <w:t xml:space="preserve"> Estimating Area of Graph Using Nickels</w:t>
+      </w:r>
+      <w:bookmarkEnd w:id="22"/>
+    </w:p>
+    <w:p>
+      <w:pPr>
+        <w:spacing w:before="240" w:after="0" w:line="240" w:lineRule="auto"/>
+      </w:pPr>
+      <w:r>
+        <w:t>Notice how there is less white space between the</w:t>
+      </w:r>
+      <w:r>
+        <w:t>se</w:t>
+      </w:r>
+      <w:r>
+        <w:t xml:space="preserve"> </w:t>
+      </w:r>
+      <w:r>
+        <w:t>77</w:t>
+      </w:r>
+      <w:r>
+        <w:t xml:space="preserve"> </w:t>
+      </w:r>
+      <w:r>
+        <w:t>nickels</w:t>
+      </w:r>
+      <w:r>
+        <w:t xml:space="preserve"> in Figure 2.3</w:t>
+      </w:r>
+      <w:r>
+        <w:t xml:space="preserve"> than there we</w:t>
+      </w:r>
+      <w:r>
+        <w:t>re</w:t>
+      </w:r>
+      <w:r>
+        <w:t xml:space="preserve"> between the quarters in Figure 2.2.</w:t>
+      </w:r>
+      <w:r>
+        <w:t xml:space="preserve"> While there is some excess area from the coins outside of the triangle, the main thing to </w:t>
+      </w:r>
+      <w:r>
+        <w:t>focus on</w:t>
+      </w:r>
+      <w:r>
+        <w:t xml:space="preserve"> is th</w:t>
+      </w:r>
+      <w:r>
+        <w:t>e</w:t>
+      </w:r>
+      <w:r>
+        <w:t xml:space="preserve"> </w:t>
+      </w:r>
+      <w:r>
+        <w:t>decrease</w:t>
+      </w:r>
+      <w:r>
+        <w:t xml:space="preserve"> in</w:t>
+      </w:r>
+      <w:r>
+        <w:t xml:space="preserve"> space between the coins</w:t>
+      </w:r>
+      <w:r>
+        <w:t>.</w:t>
+      </w:r>
+      <w:r>
+        <w:t xml:space="preserve"> Now, let’s go even smaller. Let’s use dimes to measure the area of the triangle as seen below in Figure 2.4.</w:t>
+      </w:r>
+    </w:p>
+    <w:p>
+      <w:pPr>
+        <w:spacing w:after="0" w:line="240" w:lineRule="auto"/>
+      </w:pPr>
+    </w:p>
+    <w:p>
+      <w:pPr>
+        <w:spacing w:before="240" w:after="0" w:line="240" w:lineRule="auto"/>
+        <w:jc w:val="center"/>
+      </w:pPr>
+      <w:r>
+        <w:rPr>
+          <w:noProof/>
+        </w:rPr>
+        <w:drawing>
+          <wp:inline distT="0" distB="0" distL="0" distR="0" wp14:anchorId="50AB2F08" wp14:editId="27B63300">
+            <wp:extent cx="3495675" cy="2804714"/>
+            <wp:effectExtent l="0" t="0" r="0" b="0"/>
+            <wp:docPr id="22" name="Picture 22"/>
+            <wp:cNvGraphicFramePr>
+              <a:graphicFrameLocks xmlns:a="http://schemas.openxmlformats.org/drawingml/2006/main" noChangeAspect="1"/>
+            </wp:cNvGraphicFramePr>
+            <a:graphic xmlns:a="http://schemas.openxmlformats.org/drawingml/2006/main">
+              <a:graphicData uri="http://schemas.openxmlformats.org/drawingml/2006/picture">
+                <pic:pic xmlns:pic="http://schemas.openxmlformats.org/drawingml/2006/picture">
+                  <pic:nvPicPr>
+                    <pic:cNvPr id="0" name="Picture 4"/>
+                    <pic:cNvPicPr>
+                      <a:picLocks noChangeAspect="1" noChangeArrowheads="1"/>
+                    </pic:cNvPicPr>
+                  </pic:nvPicPr>
+                  <pic:blipFill>
+                    <a:blip r:embed="rId26" cstate="print">
+                      <a:extLst>
+                        <a:ext uri="{28A0092B-C50C-407E-A947-70E740481C1C}">
+                          <a14:useLocalDpi xmlns:a14="http://schemas.microsoft.com/office/drawing/2010/main" val="0"/>
+                        </a:ext>
+                      </a:extLst>
+                    </a:blip>
+                    <a:srcRect/>
+                    <a:stretch>
+                      <a:fillRect/>
+                    </a:stretch>
+                  </pic:blipFill>
+                  <pic:spPr bwMode="auto">
+                    <a:xfrm>
+                      <a:off x="0" y="0"/>
+                      <a:ext cx="3575237" cy="2868549"/>
+                    </a:xfrm>
+                    <a:prstGeom prst="rect">
+                      <a:avLst/>
+                    </a:prstGeom>
+                    <a:noFill/>
+                    <a:ln>
+                      <a:noFill/>
+                    </a:ln>
+                  </pic:spPr>
+                </pic:pic>
+              </a:graphicData>
+            </a:graphic>
+          </wp:inline>
+        </w:drawing>
+      </w:r>
+    </w:p>
+    <w:p>
+      <w:pPr>
+        <w:pStyle w:val="Heading3"/>
+        <w:spacing w:before="0"/>
+        <w:jc w:val="center"/>
+        <w:rPr>
+          <w:color w:val="auto"/>
+        </w:rPr>
+      </w:pPr>
+      <w:bookmarkStart w:id="23" w:name="_Toc529301183"/>
+      <w:r>
+        <w:rPr>
+          <w:b/>
+          <w:color w:val="auto"/>
+        </w:rPr>
+        <w:t>Figure 2.4:</w:t>
+      </w:r>
+      <w:r>
+        <w:rPr>
+          <w:color w:val="auto"/>
+        </w:rPr>
+        <w:t xml:space="preserve"> Estimating Area of Graph Using Dimes</w:t>
+      </w:r>
+      <w:bookmarkEnd w:id="23"/>
+    </w:p>
+    <w:p>
+      <w:pPr>
+        <w:spacing w:before="240" w:after="0" w:line="240" w:lineRule="auto"/>
+      </w:pPr>
+      <w:r>
+        <w:t xml:space="preserve">There is even less space between the </w:t>
+      </w:r>
+      <w:r>
+        <w:t xml:space="preserve">106 </w:t>
+      </w:r>
+      <w:r>
+        <w:t>dimes than there were between the nickels.</w:t>
+      </w:r>
+      <w:r>
+        <w:t xml:space="preserve"> If we keep making the object</w:t>
+      </w:r>
+      <w:r>
+        <w:t xml:space="preserve"> that</w:t>
+      </w:r>
+      <w:r>
+        <w:t xml:space="preserve"> we’re using to measure</w:t>
+      </w:r>
+      <w:r>
+        <w:t xml:space="preserve"> the </w:t>
+      </w:r>
+      <w:r>
+        <w:t xml:space="preserve">triangle’s </w:t>
+      </w:r>
+      <w:r>
+        <w:t xml:space="preserve">area smaller and smaller, then the sum of the areas of those small objects will continually </w:t>
+      </w:r>
+      <w:r>
+        <w:t>move</w:t>
+      </w:r>
+      <w:r>
+        <w:t xml:space="preserve"> to</w:t>
+      </w:r>
+      <w:r>
+        <w:t>wards</w:t>
+      </w:r>
+      <w:r>
+        <w:t xml:space="preserve"> the true area of triangle.</w:t>
+      </w:r>
+      <w:r>
+        <w:t xml:space="preserve"> </w:t>
+      </w:r>
+      <w:r>
+        <w:t>As</w:t>
+      </w:r>
+      <w:r>
+        <w:t xml:space="preserve"> the object’s size becomes infinitesimally small (1/</w:t>
+      </w:r>
+      <w:r>
+        <w:rPr>
+          <w:rFonts w:cstheme="minorHAnsi"/>
+        </w:rPr>
+        <w:t>∞</w:t>
+      </w:r>
+      <w:r>
+        <w:t>), then the sum of all of the object</w:t>
+      </w:r>
+      <w:r>
+        <w:t>s’</w:t>
+      </w:r>
+      <w:r>
+        <w:t xml:space="preserve"> areas will equal the true area of the triangle.</w:t>
+      </w:r>
+    </w:p>
+    <w:p>
+      <w:pPr>
+        <w:spacing w:before="240" w:after="0" w:line="240" w:lineRule="auto"/>
+      </w:pPr>
+      <w:r>
+        <w:rPr>
+          <w:noProof/>
+        </w:rPr>
+        <w:lastRenderedPageBreak/>
+        <w:drawing>
+          <wp:anchor distT="0" distB="0" distL="114300" distR="114300" simplePos="0" relativeHeight="251693056" behindDoc="1" locked="0" layoutInCell="1" allowOverlap="1" wp14:anchorId="319EC1BF" wp14:editId="7D601A2F">
+            <wp:simplePos x="0" y="0"/>
+            <wp:positionH relativeFrom="column">
+              <wp:posOffset>-23812</wp:posOffset>
+            </wp:positionH>
+            <wp:positionV relativeFrom="paragraph">
+              <wp:posOffset>847408</wp:posOffset>
+            </wp:positionV>
+            <wp:extent cx="1736707" cy="1404937"/>
+            <wp:effectExtent l="0" t="0" r="0" b="5080"/>
+            <wp:wrapTight wrapText="bothSides">
+              <wp:wrapPolygon edited="0">
+                <wp:start x="0" y="0"/>
+                <wp:lineTo x="0" y="21385"/>
+                <wp:lineTo x="21331" y="21385"/>
+                <wp:lineTo x="21331" y="0"/>
+                <wp:lineTo x="0" y="0"/>
+              </wp:wrapPolygon>
+            </wp:wrapTight>
+            <wp:docPr id="23" name="Picture 23"/>
+            <wp:cNvGraphicFramePr>
+              <a:graphicFrameLocks xmlns:a="http://schemas.openxmlformats.org/drawingml/2006/main" noChangeAspect="1"/>
+            </wp:cNvGraphicFramePr>
+            <a:graphic xmlns:a="http://schemas.openxmlformats.org/drawingml/2006/main">
+              <a:graphicData uri="http://schemas.openxmlformats.org/drawingml/2006/picture">
+                <pic:pic xmlns:pic="http://schemas.openxmlformats.org/drawingml/2006/picture">
+                  <pic:nvPicPr>
+                    <pic:cNvPr id="0" name="Picture 13"/>
+                    <pic:cNvPicPr>
+                      <a:picLocks noChangeAspect="1" noChangeArrowheads="1"/>
+                    </pic:cNvPicPr>
+                  </pic:nvPicPr>
+                  <pic:blipFill>
+                    <a:blip r:embed="rId27" cstate="print">
+                      <a:extLst>
+                        <a:ext uri="{28A0092B-C50C-407E-A947-70E740481C1C}">
+                          <a14:useLocalDpi xmlns:a14="http://schemas.microsoft.com/office/drawing/2010/main" val="0"/>
+                        </a:ext>
+                      </a:extLst>
+                    </a:blip>
+                    <a:srcRect/>
+                    <a:stretch>
+                      <a:fillRect/>
+                    </a:stretch>
+                  </pic:blipFill>
+                  <pic:spPr bwMode="auto">
+                    <a:xfrm>
+                      <a:off x="0" y="0"/>
+                      <a:ext cx="1753089" cy="1418189"/>
+                    </a:xfrm>
+                    <a:prstGeom prst="rect">
+                      <a:avLst/>
+                    </a:prstGeom>
+                    <a:noFill/>
+                    <a:ln>
+                      <a:noFill/>
+                    </a:ln>
+                  </pic:spPr>
+                </pic:pic>
+              </a:graphicData>
+            </a:graphic>
+            <wp14:sizeRelH relativeFrom="margin">
+              <wp14:pctWidth>0</wp14:pctWidth>
+            </wp14:sizeRelH>
+            <wp14:sizeRelV relativeFrom="margin">
+              <wp14:pctHeight>0</wp14:pctHeight>
+            </wp14:sizeRelV>
+          </wp:anchor>
+        </w:drawing>
+      </w:r>
+      <w:r>
+        <w:rPr>
+          <w:noProof/>
+        </w:rPr>
+        <w:drawing>
+          <wp:anchor distT="0" distB="0" distL="114300" distR="114300" simplePos="0" relativeHeight="251691008" behindDoc="1" locked="0" layoutInCell="1" allowOverlap="1" wp14:anchorId="3039B9C0" wp14:editId="2CDAA8FC">
+            <wp:simplePos x="0" y="0"/>
+            <wp:positionH relativeFrom="column">
+              <wp:posOffset>1952626</wp:posOffset>
+            </wp:positionH>
+            <wp:positionV relativeFrom="paragraph">
+              <wp:posOffset>847408</wp:posOffset>
+            </wp:positionV>
+            <wp:extent cx="1754138" cy="1404937"/>
+            <wp:effectExtent l="0" t="0" r="0" b="5080"/>
+            <wp:wrapTight wrapText="bothSides">
+              <wp:wrapPolygon edited="0">
+                <wp:start x="0" y="0"/>
+                <wp:lineTo x="0" y="21385"/>
+                <wp:lineTo x="21350" y="21385"/>
+                <wp:lineTo x="21350" y="0"/>
+                <wp:lineTo x="0" y="0"/>
+              </wp:wrapPolygon>
+            </wp:wrapTight>
+            <wp:docPr id="24" name="Picture 24"/>
+            <wp:cNvGraphicFramePr>
+              <a:graphicFrameLocks xmlns:a="http://schemas.openxmlformats.org/drawingml/2006/main" noChangeAspect="1"/>
+            </wp:cNvGraphicFramePr>
+            <a:graphic xmlns:a="http://schemas.openxmlformats.org/drawingml/2006/main">
+              <a:graphicData uri="http://schemas.openxmlformats.org/drawingml/2006/picture">
+                <pic:pic xmlns:pic="http://schemas.openxmlformats.org/drawingml/2006/picture">
+                  <pic:nvPicPr>
+                    <pic:cNvPr id="0" name="Picture 14"/>
+                    <pic:cNvPicPr>
+                      <a:picLocks noChangeAspect="1" noChangeArrowheads="1"/>
+                    </pic:cNvPicPr>
+                  </pic:nvPicPr>
+                  <pic:blipFill>
+                    <a:blip r:embed="rId28" cstate="print">
+                      <a:extLst>
+                        <a:ext uri="{28A0092B-C50C-407E-A947-70E740481C1C}">
+                          <a14:useLocalDpi xmlns:a14="http://schemas.microsoft.com/office/drawing/2010/main" val="0"/>
+                        </a:ext>
+                      </a:extLst>
+                    </a:blip>
+                    <a:srcRect/>
+                    <a:stretch>
+                      <a:fillRect/>
+                    </a:stretch>
+                  </pic:blipFill>
+                  <pic:spPr bwMode="auto">
+                    <a:xfrm>
+                      <a:off x="0" y="0"/>
+                      <a:ext cx="1769556" cy="1417286"/>
+                    </a:xfrm>
+                    <a:prstGeom prst="rect">
+                      <a:avLst/>
+                    </a:prstGeom>
+                    <a:noFill/>
+                    <a:ln>
+                      <a:noFill/>
+                    </a:ln>
+                  </pic:spPr>
+                </pic:pic>
+              </a:graphicData>
+            </a:graphic>
+            <wp14:sizeRelH relativeFrom="margin">
+              <wp14:pctWidth>0</wp14:pctWidth>
+            </wp14:sizeRelH>
+            <wp14:sizeRelV relativeFrom="margin">
+              <wp14:pctHeight>0</wp14:pctHeight>
+            </wp14:sizeRelV>
+          </wp:anchor>
+        </w:drawing>
+      </w:r>
+      <w:r>
+        <w:rPr>
+          <w:noProof/>
+        </w:rPr>
+        <w:drawing>
+          <wp:anchor distT="0" distB="0" distL="114300" distR="114300" simplePos="0" relativeHeight="251692032" behindDoc="1" locked="0" layoutInCell="1" allowOverlap="1" wp14:anchorId="7B0ACEE1" wp14:editId="5B91A47C">
+            <wp:simplePos x="0" y="0"/>
+            <wp:positionH relativeFrom="column">
+              <wp:posOffset>3957638</wp:posOffset>
+            </wp:positionH>
+            <wp:positionV relativeFrom="paragraph">
+              <wp:posOffset>847408</wp:posOffset>
+            </wp:positionV>
+            <wp:extent cx="1765177" cy="1404937"/>
+            <wp:effectExtent l="0" t="0" r="6985" b="5080"/>
+            <wp:wrapTight wrapText="bothSides">
+              <wp:wrapPolygon edited="0">
+                <wp:start x="0" y="0"/>
+                <wp:lineTo x="0" y="21385"/>
+                <wp:lineTo x="21452" y="21385"/>
+                <wp:lineTo x="21452" y="0"/>
+                <wp:lineTo x="0" y="0"/>
+              </wp:wrapPolygon>
+            </wp:wrapTight>
+            <wp:docPr id="25" name="Picture 25"/>
+            <wp:cNvGraphicFramePr>
+              <a:graphicFrameLocks xmlns:a="http://schemas.openxmlformats.org/drawingml/2006/main" noChangeAspect="1"/>
+            </wp:cNvGraphicFramePr>
+            <a:graphic xmlns:a="http://schemas.openxmlformats.org/drawingml/2006/main">
+              <a:graphicData uri="http://schemas.openxmlformats.org/drawingml/2006/picture">
+                <pic:pic xmlns:pic="http://schemas.openxmlformats.org/drawingml/2006/picture">
+                  <pic:nvPicPr>
+                    <pic:cNvPr id="0" name="Picture 15"/>
+                    <pic:cNvPicPr>
+                      <a:picLocks noChangeAspect="1" noChangeArrowheads="1"/>
+                    </pic:cNvPicPr>
+                  </pic:nvPicPr>
+                  <pic:blipFill>
+                    <a:blip r:embed="rId29" cstate="print">
+                      <a:extLst>
+                        <a:ext uri="{28A0092B-C50C-407E-A947-70E740481C1C}">
+                          <a14:useLocalDpi xmlns:a14="http://schemas.microsoft.com/office/drawing/2010/main" val="0"/>
+                        </a:ext>
+                      </a:extLst>
+                    </a:blip>
+                    <a:srcRect/>
+                    <a:stretch>
+                      <a:fillRect/>
+                    </a:stretch>
+                  </pic:blipFill>
+                  <pic:spPr bwMode="auto">
+                    <a:xfrm>
+                      <a:off x="0" y="0"/>
+                      <a:ext cx="1780066" cy="1416788"/>
+                    </a:xfrm>
+                    <a:prstGeom prst="rect">
+                      <a:avLst/>
+                    </a:prstGeom>
+                    <a:noFill/>
+                    <a:ln>
+                      <a:noFill/>
+                    </a:ln>
+                  </pic:spPr>
+                </pic:pic>
+              </a:graphicData>
+            </a:graphic>
+            <wp14:sizeRelH relativeFrom="margin">
+              <wp14:pctWidth>0</wp14:pctWidth>
+            </wp14:sizeRelH>
+            <wp14:sizeRelV relativeFrom="margin">
+              <wp14:pctHeight>0</wp14:pctHeight>
+            </wp14:sizeRelV>
+          </wp:anchor>
+        </w:drawing>
+      </w:r>
+      <w:r>
+        <w:rPr>
+          <w:b/>
+          <w:noProof/>
+        </w:rPr>
+        <mc:AlternateContent>
+          <mc:Choice Requires="wps">
+            <w:drawing>
+              <wp:anchor distT="45720" distB="45720" distL="114300" distR="114300" simplePos="0" relativeHeight="251695104" behindDoc="1" locked="0" layoutInCell="1" allowOverlap="1" wp14:anchorId="7F1D5BEB" wp14:editId="13A369B2">
+                <wp:simplePos x="0" y="0"/>
+                <wp:positionH relativeFrom="column">
+                  <wp:posOffset>556260</wp:posOffset>
+                </wp:positionH>
+                <wp:positionV relativeFrom="paragraph">
+                  <wp:posOffset>2397125</wp:posOffset>
+                </wp:positionV>
+                <wp:extent cx="584200" cy="314325"/>
+                <wp:effectExtent l="0" t="0" r="6350" b="9525"/>
+                <wp:wrapTight wrapText="bothSides">
+                  <wp:wrapPolygon edited="0">
+                    <wp:start x="0" y="0"/>
+                    <wp:lineTo x="0" y="20945"/>
+                    <wp:lineTo x="21130" y="20945"/>
+                    <wp:lineTo x="21130" y="0"/>
+                    <wp:lineTo x="0" y="0"/>
+                  </wp:wrapPolygon>
+                </wp:wrapTight>
+                <wp:docPr id="26" name="Text Box 2"/>
+                <wp:cNvGraphicFramePr>
+                  <a:graphicFrameLocks xmlns:a="http://schemas.openxmlformats.org/drawingml/2006/main"/>
+                </wp:cNvGraphicFramePr>
+                <a:graphic xmlns:a="http://schemas.openxmlformats.org/drawingml/2006/main">
+                  <a:graphicData uri="http://schemas.microsoft.com/office/word/2010/wordprocessingShape">
+                    <wps:wsp>
+                      <wps:cNvSpPr txBox="1">
+                        <a:spLocks noChangeArrowheads="1"/>
+                      </wps:cNvSpPr>
+                      <wps:spPr bwMode="auto">
+                        <a:xfrm>
+                          <a:off x="0" y="0"/>
+                          <a:ext cx="584200" cy="314325"/>
+                        </a:xfrm>
+                        <a:prstGeom prst="rect">
+                          <a:avLst/>
+                        </a:prstGeom>
+                        <a:solidFill>
+                          <a:srgbClr val="FFFFFF"/>
+                        </a:solidFill>
+                        <a:ln w="9525">
+                          <a:noFill/>
+                          <a:miter lim="800000"/>
+                          <a:headEnd/>
+                          <a:tailEnd/>
+                        </a:ln>
+                      </wps:spPr>
+                      <wps:txbx>
+                        <w:txbxContent>
+                          <w:p>
+                            <w:pPr>
+                              <w:jc w:val="center"/>
+                              <w:rPr>
+                                <w:b/>
+                              </w:rPr>
+                            </w:pPr>
+                            <w:r>
+                              <w:rPr>
+                                <w:b/>
+                              </w:rPr>
+                              <w:t>a = 5</w:t>
+                            </w:r>
+                          </w:p>
+                        </w:txbxContent>
+                      </wps:txbx>
+                      <wps:bodyPr rot="0" vert="horz" wrap="square" lIns="91440" tIns="45720" rIns="91440" bIns="45720" anchor="t" anchorCtr="0">
+                        <a:noAutofit/>
+                      </wps:bodyPr>
+                    </wps:wsp>
+                  </a:graphicData>
+                </a:graphic>
+                <wp14:sizeRelH relativeFrom="margin">
+                  <wp14:pctWidth>0</wp14:pctWidth>
+                </wp14:sizeRelH>
+                <wp14:sizeRelV relativeFrom="margin">
+                  <wp14:pctHeight>0</wp14:pctHeight>
+                </wp14:sizeRelV>
+              </wp:anchor>
+            </w:drawing>
+          </mc:Choice>
+          <mc:Fallback>
+            <w:pict>
+              <v:shape w14:anchorId="7F1D5BEB" id="_x0000_s1035" type="#_x0000_t202" style="position:absolute;margin-left:43.8pt;margin-top:188.75pt;width:46pt;height:24.75pt;z-index:-251621376;visibility:visible;mso-wrap-style:square;mso-width-percent:0;mso-height-percent:0;mso-wrap-distance-left:9pt;mso-wrap-distance-top:3.6pt;mso-wrap-distance-right:9pt;mso-wrap-distance-bottom:3.6pt;mso-position-horizontal:absolute;mso-position-horizontal-relative:text;mso-position-vertical:absolute;mso-position-vertical-relative:text;mso-width-percent:0;mso-height-percent:0;mso-width-relative:margin;mso-height-relative:margin;v-text-anchor:top" o:gfxdata="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" stroked="f">
+                <v:textbox>
+                  <w:txbxContent>
+                    <w:p>
+                      <w:pPr>
+                        <w:jc w:val="center"/>
+                        <w:rPr>
+                          <w:b/>
+                        </w:rPr>
+                      </w:pPr>
+                      <w:r>
+                        <w:rPr>
+                          <w:b/>
+                        </w:rPr>
+                        <w:t>a = 5</w:t>
+                      </w:r>
+                    </w:p>
+                  </w:txbxContent>
+                </v:textbox>
+                <w10:wrap type="tight"/>
+              </v:shape>
+            </w:pict>
+          </mc:Fallback>
+        </mc:AlternateContent>
+      </w:r>
+      <w:r>
+        <w:rPr>
+          <w:b/>
+          <w:noProof/>
+        </w:rPr>
+        <mc:AlternateContent>
+          <mc:Choice Requires="wps">
+            <w:drawing>
+              <wp:anchor distT="45720" distB="45720" distL="114300" distR="114300" simplePos="0" relativeHeight="251697152" behindDoc="1" locked="0" layoutInCell="1" allowOverlap="1" wp14:anchorId="2125E811" wp14:editId="2E83DC33">
+                <wp:simplePos x="0" y="0"/>
+                <wp:positionH relativeFrom="column">
+                  <wp:posOffset>2620010</wp:posOffset>
+                </wp:positionH>
+                <wp:positionV relativeFrom="paragraph">
+                  <wp:posOffset>2385695</wp:posOffset>
+                </wp:positionV>
+                <wp:extent cx="549275" cy="314325"/>
+                <wp:effectExtent l="0" t="0" r="3175" b="9525"/>
+                <wp:wrapTight wrapText="bothSides">
+                  <wp:wrapPolygon edited="0">
+                    <wp:start x="0" y="0"/>
+                    <wp:lineTo x="0" y="20945"/>
+                    <wp:lineTo x="20976" y="20945"/>
+                    <wp:lineTo x="20976" y="0"/>
+                    <wp:lineTo x="0" y="0"/>
+                  </wp:wrapPolygon>
+                </wp:wrapTight>
+                <wp:docPr id="27" name="Text Box 2"/>
+                <wp:cNvGraphicFramePr>
+                  <a:graphicFrameLocks xmlns:a="http://schemas.openxmlformats.org/drawingml/2006/main"/>
+                </wp:cNvGraphicFramePr>
+                <a:graphic xmlns:a="http://schemas.openxmlformats.org/drawingml/2006/main">
+                  <a:graphicData uri="http://schemas.microsoft.com/office/word/2010/wordprocessingShape">
+                    <wps:wsp>
+                      <wps:cNvSpPr txBox="1">
+                        <a:spLocks noChangeArrowheads="1"/>
+                      </wps:cNvSpPr>
+                      <wps:spPr bwMode="auto">
+                        <a:xfrm>
+                          <a:off x="0" y="0"/>
+                          <a:ext cx="549275" cy="314325"/>
+                        </a:xfrm>
+                        <a:prstGeom prst="rect">
+                          <a:avLst/>
+                        </a:prstGeom>
+                        <a:solidFill>
+                          <a:srgbClr val="FFFFFF"/>
+                        </a:solidFill>
+                        <a:ln w="9525">
+                          <a:noFill/>
+                          <a:miter lim="800000"/>
+                          <a:headEnd/>
+                          <a:tailEnd/>
+                        </a:ln>
+                      </wps:spPr>
+                      <wps:txbx>
+                        <w:txbxContent>
+                          <w:p>
+                            <w:pPr>
+                              <w:jc w:val="center"/>
+                              <w:rPr>
+                                <w:b/>
+                              </w:rPr>
+                            </w:pPr>
+                            <w:r>
+                              <w:rPr>
+                                <w:b/>
+                              </w:rPr>
+                              <w:t>b = 10</w:t>
+                            </w:r>
+                          </w:p>
+                        </w:txbxContent>
+                      </wps:txbx>
+                      <wps:bodyPr rot="0" vert="horz" wrap="square" lIns="91440" tIns="45720" rIns="91440" bIns="45720" anchor="t" anchorCtr="0">
+                        <a:noAutofit/>
+                      </wps:bodyPr>
+                    </wps:wsp>
+                  </a:graphicData>
+                </a:graphic>
+                <wp14:sizeRelH relativeFrom="margin">
+                  <wp14:pctWidth>0</wp14:pctWidth>
+                </wp14:sizeRelH>
+                <wp14:sizeRelV relativeFrom="margin">
+                  <wp14:pctHeight>0</wp14:pctHeight>
+                </wp14:sizeRelV>
+              </wp:anchor>
+            </w:drawing>
+          </mc:Choice>
+          <mc:Fallback>
+            <w:pict>
+              <v:shape w14:anchorId="2125E811" id="_x0000_s1036" type="#_x0000_t202" style="position:absolute;margin-left:206.3pt;margin-top:187.85pt;width:43.25pt;height:24.75pt;z-index:-251619328;visibility:visible;mso-wrap-style:square;mso-width-percent:0;mso-height-percent:0;mso-wrap-distance-left:9pt;mso-wrap-distance-top:3.6pt;mso-wrap-distance-right:9pt;mso-wrap-distance-bottom:3.6pt;mso-position-horizontal:absolute;mso-position-horizontal-relative:text;mso-position-vertical:absolute;mso-position-vertical-relative:text;mso-width-percent:0;mso-height-percent:0;mso-width-relative:margin;mso-height-relative:margin;v-text-anchor:top" o:gfxdata="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" stroked="f">
+                <v:textbox>
+                  <w:txbxContent>
+                    <w:p>
+                      <w:pPr>
+                        <w:jc w:val="center"/>
+                        <w:rPr>
+                          <w:b/>
+                        </w:rPr>
+                      </w:pPr>
+                      <w:r>
+                        <w:rPr>
+                          <w:b/>
+                        </w:rPr>
+                        <w:t>b = 10</w:t>
+                      </w:r>
+                    </w:p>
+                  </w:txbxContent>
+                </v:textbox>
+                <w10:wrap type="tight"/>
+              </v:shape>
+            </w:pict>
+          </mc:Fallback>
+        </mc:AlternateContent>
+      </w:r>
+      <w:r>
+        <w:rPr>
+          <w:b/>
+          <w:noProof/>
+        </w:rPr>
+        <mc:AlternateContent>
+          <mc:Choice Requires="wps">
+            <w:drawing>
+              <wp:anchor distT="45720" distB="45720" distL="114300" distR="114300" simplePos="0" relativeHeight="251699200" behindDoc="1" locked="0" layoutInCell="1" allowOverlap="1" wp14:anchorId="3953FF29" wp14:editId="60ADBCD2">
+                <wp:simplePos x="0" y="0"/>
+                <wp:positionH relativeFrom="column">
+                  <wp:posOffset>4618355</wp:posOffset>
+                </wp:positionH>
+                <wp:positionV relativeFrom="paragraph">
+                  <wp:posOffset>2386184</wp:posOffset>
+                </wp:positionV>
+                <wp:extent cx="578485" cy="314325"/>
+                <wp:effectExtent l="0" t="0" r="0" b="9525"/>
+                <wp:wrapTight wrapText="bothSides">
+                  <wp:wrapPolygon edited="0">
+                    <wp:start x="0" y="0"/>
+                    <wp:lineTo x="0" y="20945"/>
+                    <wp:lineTo x="20628" y="20945"/>
+                    <wp:lineTo x="20628" y="0"/>
+                    <wp:lineTo x="0" y="0"/>
+                  </wp:wrapPolygon>
+                </wp:wrapTight>
+                <wp:docPr id="28" name="Text Box 2"/>
+                <wp:cNvGraphicFramePr>
+                  <a:graphicFrameLocks xmlns:a="http://schemas.openxmlformats.org/drawingml/2006/main"/>
+                </wp:cNvGraphicFramePr>
+                <a:graphic xmlns:a="http://schemas.openxmlformats.org/drawingml/2006/main">
+                  <a:graphicData uri="http://schemas.microsoft.com/office/word/2010/wordprocessingShape">
+                    <wps:wsp>
+                      <wps:cNvSpPr txBox="1">
+                        <a:spLocks noChangeArrowheads="1"/>
+                      </wps:cNvSpPr>
+                      <wps:spPr bwMode="auto">
+                        <a:xfrm>
+                          <a:off x="0" y="0"/>
+                          <a:ext cx="578485" cy="314325"/>
+                        </a:xfrm>
+                        <a:prstGeom prst="rect">
+                          <a:avLst/>
+                        </a:prstGeom>
+                        <a:solidFill>
+                          <a:srgbClr val="FFFFFF"/>
+                        </a:solidFill>
+                        <a:ln w="9525">
+                          <a:noFill/>
+                          <a:miter lim="800000"/>
+                          <a:headEnd/>
+                          <a:tailEnd/>
+                        </a:ln>
+                      </wps:spPr>
+                      <wps:txbx>
+                        <w:txbxContent>
+                          <w:p>
+                            <w:pPr>
+                              <w:jc w:val="center"/>
+                              <w:rPr>
+                                <w:b/>
+                              </w:rPr>
+                            </w:pPr>
+                            <w:r>
+                              <w:rPr>
+                                <w:b/>
+                              </w:rPr>
+                              <w:t>C = 20</w:t>
+                            </w:r>
+                          </w:p>
+                        </w:txbxContent>
+                      </wps:txbx>
+                      <wps:bodyPr rot="0" vert="horz" wrap="square" lIns="91440" tIns="45720" rIns="91440" bIns="45720" anchor="t" anchorCtr="0">
+                        <a:noAutofit/>
+                      </wps:bodyPr>
+                    </wps:wsp>
+                  </a:graphicData>
+                </a:graphic>
+                <wp14:sizeRelH relativeFrom="margin">
+                  <wp14:pctWidth>0</wp14:pctWidth>
+                </wp14:sizeRelH>
+                <wp14:sizeRelV relativeFrom="margin">
+                  <wp14:pctHeight>0</wp14:pctHeight>
+                </wp14:sizeRelV>
+              </wp:anchor>
+            </w:drawing>
+          </mc:Choice>
+          <mc:Fallback>
+            <w:pict>
+              <v:shape w14:anchorId="3953FF29" id="_x0000_s1037" type="#_x0000_t202" style="position:absolute;margin-left:363.65pt;margin-top:187.9pt;width:45.55pt;height:24.75pt;z-index:-251617280;visibility:visible;mso-wrap-style:square;mso-width-percent:0;mso-height-percent:0;mso-wrap-distance-left:9pt;mso-wrap-distance-top:3.6pt;mso-wrap-distance-right:9pt;mso-wrap-distance-bottom:3.6pt;mso-position-horizontal:absolute;mso-position-horizontal-relative:text;mso-position-vertical:absolute;mso-position-vertical-relative:text;mso-width-percent:0;mso-height-percent:0;mso-width-relative:margin;mso-height-relative:margin;v-text-anchor:top" o:gfxdata="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" stroked="f">
+                <v:textbox>
+                  <w:txbxContent>
+                    <w:p>
+                      <w:pPr>
+                        <w:jc w:val="center"/>
+                        <w:rPr>
+                          <w:b/>
+                        </w:rPr>
+                      </w:pPr>
+                      <w:r>
+                        <w:rPr>
+                          <w:b/>
+                        </w:rPr>
+                        <w:t>C = 20</w:t>
+                      </w:r>
+                    </w:p>
+                  </w:txbxContent>
+                </v:textbox>
+                <w10:wrap type="tight"/>
+              </v:shape>
+            </w:pict>
+          </mc:Fallback>
+        </mc:AlternateContent>
+      </w:r>
+      <w:r>
+        <w:t xml:space="preserve">Let us now switch to rectangles as </w:t>
+      </w:r>
+      <w:r>
+        <w:t>the object used to measure the area under a curve.</w:t>
+      </w:r>
+      <w:r>
+        <w:t xml:space="preserve"> Below you will </w:t>
+      </w:r>
+      <w:r>
+        <w:t>see</w:t>
+      </w:r>
+      <w:r>
+        <w:t xml:space="preserve"> a set of pictures that show rectangles filling up the area under the curv</w:t>
+      </w:r>
+      <w:r>
+        <w:t>e</w:t>
+      </w:r>
+      <w:r>
+        <w:t>. The number after the letter</w:t>
+      </w:r>
+      <w:r>
+        <w:t>s</w:t>
+      </w:r>
+      <w:r>
+        <w:t xml:space="preserve"> </w:t>
+      </w:r>
+      <w:r>
+        <w:t>is</w:t>
+      </w:r>
+      <w:r>
+        <w:t xml:space="preserve"> the number of rectangles used to estimate the sum of the area under the curve</w:t>
+      </w:r>
+      <w:r>
+        <w:t xml:space="preserve"> in each picture.</w:t>
+      </w:r>
+    </w:p>
+    <w:p>
+      <w:pPr>
+        <w:spacing w:before="240" w:after="0" w:line="240" w:lineRule="auto"/>
+      </w:pPr>
+    </w:p>
+    <w:p>
+      <w:pPr>
+        <w:pStyle w:val="Heading3"/>
+        <w:jc w:val="center"/>
+        <w:rPr>
+          <w:b/>
+          <w:color w:val="auto"/>
+          <w:sz w:val="20"/>
+          <w:szCs w:val="20"/>
+        </w:rPr>
+      </w:pPr>
+    </w:p>
+    <w:p>
+      <w:pPr>
+        <w:pStyle w:val="Heading3"/>
+        <w:jc w:val="center"/>
+        <w:rPr>
+          <w:b/>
+          <w:color w:val="auto"/>
+        </w:rPr>
+      </w:pPr>
+    </w:p>
+    <w:p>
+      <w:pPr>
+        <w:pStyle w:val="Heading3"/>
+        <w:jc w:val="center"/>
+        <w:rPr>
+          <w:b/>
+          <w:color w:val="auto"/>
+          <w:sz w:val="12"/>
+          <w:szCs w:val="12"/>
+        </w:rPr>
+      </w:pPr>
+    </w:p>
+    <w:p>
+      <w:pPr>
+        <w:pStyle w:val="Heading3"/>
+        <w:jc w:val="center"/>
+        <w:rPr>
+          <w:color w:val="auto"/>
+        </w:rPr>
+      </w:pPr>
+      <w:bookmarkStart w:id="24" w:name="_Toc529301184"/>
+      <w:r>
+        <w:rPr>
+          <w:b/>
+          <w:color w:val="auto"/>
+        </w:rPr>
+        <w:t>Figure 2.5:</w:t>
+      </w:r>
+      <w:r>
+        <w:rPr>
+          <w:color w:val="auto"/>
+        </w:rPr>
+        <w:t xml:space="preserve"> </w:t>
+      </w:r>
+      <w:r>
+        <w:rPr>
+          <w:color w:val="auto"/>
+        </w:rPr>
+        <w:t>Pictures Showing Rectangles Filling Area Under the Curve</w:t>
+      </w:r>
+      <w:bookmarkEnd w:id="24"/>
+    </w:p>
+    <w:p>
+      <w:pPr>
+        <w:spacing w:before="240" w:after="0" w:line="240" w:lineRule="auto"/>
+      </w:pPr>
+      <w:r>
+        <w:t>As the width of the rectangles get smaller, the</w:t>
+      </w:r>
+      <w:r>
+        <w:t xml:space="preserve"> total area </w:t>
+      </w:r>
+      <w:r>
+        <w:t>covered by the rectangles</w:t>
+      </w:r>
+      <w:r>
+        <w:t xml:space="preserve"> increases and the </w:t>
+      </w:r>
+      <w:r>
+        <w:t>amount of white space decreases</w:t>
+      </w:r>
+      <w:r>
+        <w:t xml:space="preserve">. </w:t>
+      </w:r>
+      <w:r>
+        <w:t>This is very similar to how we made our coins smaller so that there was less white space between each coin.</w:t>
+      </w:r>
+      <w:r>
+        <w:t xml:space="preserve"> </w:t>
+      </w:r>
+      <w:r>
+        <w:t>I</w:t>
+      </w:r>
+      <w:r>
+        <w:t>f there is less white space, then that must mean that our estimation is getting closer to the actual area of the triangle</w:t>
+      </w:r>
+      <w:r>
+        <w:t xml:space="preserve">. Furthermore, if we continue to decrease the width of our rectangles so that they were infinitely small, then our estimation of the area under the curve will equal </w:t>
+      </w:r>
+      <w:r>
+        <w:t>its</w:t>
+      </w:r>
+      <w:r>
+        <w:t xml:space="preserve"> true value</w:t>
+      </w:r>
+      <w:r>
+        <w:t>.</w:t>
+      </w:r>
+      <w:r>
+        <w:t xml:space="preserve"> Below is a figure that shows what it would look like if we had an infinite </w:t>
+      </w:r>
+      <w:r>
+        <w:t>number</w:t>
+      </w:r>
+      <w:r>
+        <w:t xml:space="preserve"> of rectangles underneath the curve (Figure 2.6)</w:t>
+      </w:r>
+      <w:r>
+        <w:t>.</w:t>
+      </w:r>
+    </w:p>
+    <w:p>
+      <w:pPr>
+        <w:spacing w:after="0" w:line="240" w:lineRule="auto"/>
+        <w:rPr>
+          <w:sz w:val="16"/>
+          <w:szCs w:val="16"/>
+        </w:rPr>
+      </w:pPr>
+    </w:p>
+    <w:p>
+      <w:pPr>
+        <w:spacing w:before="240" w:after="0" w:line="240" w:lineRule="auto"/>
+        <w:jc w:val="center"/>
+      </w:pPr>
+      <w:r>
+        <w:rPr>
+          <w:noProof/>
+        </w:rPr>
+        <mc:AlternateContent>
+          <mc:Choice Requires="wps">
+            <w:drawing>
+              <wp:anchor distT="0" distB="0" distL="114300" distR="114300" simplePos="0" relativeHeight="251700224" behindDoc="0" locked="0" layoutInCell="1" allowOverlap="1" wp14:anchorId="2166B565" wp14:editId="6C022AC4">
+                <wp:simplePos x="0" y="0"/>
+                <wp:positionH relativeFrom="column">
+                  <wp:posOffset>2197100</wp:posOffset>
+                </wp:positionH>
+                <wp:positionV relativeFrom="paragraph">
+                  <wp:posOffset>426084</wp:posOffset>
+                </wp:positionV>
+                <wp:extent cx="0" cy="1476375"/>
+                <wp:effectExtent l="0" t="0" r="38100" b="28575"/>
+                <wp:wrapNone/>
+                <wp:docPr id="192" name="Straight Connector 192"/>
+                <wp:cNvGraphicFramePr/>
+                <a:graphic xmlns:a="http://schemas.openxmlformats.org/drawingml/2006/main">
+                  <a:graphicData uri="http://schemas.microsoft.com/office/word/2010/wordprocessingShape">
+                    <wps:wsp>
+                      <wps:cNvCnPr/>
+                      <wps:spPr>
+                        <a:xfrm>
+                          <a:off x="0" y="0"/>
+                          <a:ext cx="0" cy="1476375"/>
+                        </a:xfrm>
+                        <a:prstGeom prst="line">
+                          <a:avLst/>
+                        </a:prstGeom>
+                        <a:ln>
+                          <a:solidFill>
+                            <a:srgbClr val="FF0000"/>
+                          </a:solidFill>
+                        </a:ln>
+                      </wps:spPr>
+                      <wps:style>
+                        <a:lnRef idx="1">
+                          <a:schemeClr val="accent1"/>
+                        </a:lnRef>
+                        <a:fillRef idx="0">
+                          <a:schemeClr val="accent1"/>
+                        </a:fillRef>
+                        <a:effectRef idx="0">
+                          <a:schemeClr val="accent1"/>
+                        </a:effectRef>
+                        <a:fontRef idx="minor">
+                          <a:schemeClr val="tx1"/>
+                        </a:fontRef>
+                      </wps:style>
+                      <wps:bodyPr/>
+                    </wps:wsp>
+                  </a:graphicData>
+                </a:graphic>
+              </wp:anchor>
+            </w:drawing>
+          </mc:Choice>
+          <mc:Fallback>
+            <w:pict>
+              <v:line w14:anchorId="0664F547" id="Straight Connector 192" o:spid="_x0000_s1026" style="position:absolute;z-index:251700224;visibility:visible;mso-wrap-style:square;mso-wrap-distance-left:9pt;mso-wrap-distance-top:0;mso-wrap-distance-right:9pt;mso-wrap-distance-bottom:0;mso-position-horizontal:absolute;mso-position-horizontal-relative:text;mso-position-vertical:absolute;mso-position-vertical-relative:text" from="173pt,33.55pt" to="173pt,149.8pt" o:gfxdata="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" strokecolor="red" strokeweight=".5pt">
+                <v:stroke joinstyle="miter"/>
+              </v:line>
+            </w:pict>
+          </mc:Fallback>
+        </mc:AlternateContent>
+      </w:r>
+      <w:r>
+        <w:rPr>
+          <w:noProof/>
+        </w:rPr>
+        <w:drawing>
+          <wp:inline distT="0" distB="0" distL="0" distR="0" wp14:anchorId="1D1A3702" wp14:editId="28791741">
+            <wp:extent cx="2373923" cy="1893098"/>
+            <wp:effectExtent l="0" t="0" r="7620" b="0"/>
+            <wp:docPr id="29" name="Picture 29"/>
+            <wp:cNvGraphicFramePr>
+              <a:graphicFrameLocks xmlns:a="http://schemas.openxmlformats.org/drawingml/2006/main" noChangeAspect="1"/>
+            </wp:cNvGraphicFramePr>
+            <a:graphic xmlns:a="http://schemas.openxmlformats.org/drawingml/2006/main">
+              <a:graphicData uri="http://schemas.openxmlformats.org/drawingml/2006/picture">
+                <pic:pic xmlns:pic="http://schemas.openxmlformats.org/drawingml/2006/picture">
+                  <pic:nvPicPr>
+                    <pic:cNvPr id="0" name="Picture 18"/>
+                    <pic:cNvPicPr>
+                      <a:picLocks noChangeAspect="1" noChangeArrowheads="1"/>
+                    </pic:cNvPicPr>
+                  </pic:nvPicPr>
+                  <pic:blipFill>
+                    <a:blip r:embed="rId30" cstate="print">
+                      <a:extLst>
+                        <a:ext uri="{28A0092B-C50C-407E-A947-70E740481C1C}">
+                          <a14:useLocalDpi xmlns:a14="http://schemas.microsoft.com/office/drawing/2010/main" val="0"/>
+                        </a:ext>
+                      </a:extLst>
+                    </a:blip>
+                    <a:srcRect/>
+                    <a:stretch>
+                      <a:fillRect/>
+                    </a:stretch>
+                  </pic:blipFill>
+                  <pic:spPr bwMode="auto">
+                    <a:xfrm>
+                      <a:off x="0" y="0"/>
+                      <a:ext cx="2417992" cy="1928241"/>
+                    </a:xfrm>
+                    <a:prstGeom prst="rect">
+                      <a:avLst/>
+                    </a:prstGeom>
+                    <a:noFill/>
+                    <a:ln>
+                      <a:noFill/>
+                    </a:ln>
+                  </pic:spPr>
+                </pic:pic>
+              </a:graphicData>
+            </a:graphic>
+          </wp:inline>
+        </w:drawing>
+      </w:r>
+    </w:p>
+    <w:p>
+      <w:pPr>
+        <w:pStyle w:val="Heading3"/>
+        <w:jc w:val="center"/>
+        <w:rPr>
+          <w:color w:val="auto"/>
+        </w:rPr>
+      </w:pPr>
+      <w:bookmarkStart w:id="25" w:name="_Toc529301185"/>
+      <w:r>
+        <w:rPr>
+          <w:b/>
+          <w:color w:val="auto"/>
+        </w:rPr>
+        <w:t>Figure 2.6:</w:t>
+      </w:r>
+      <w:r>
+        <w:rPr>
+          <w:color w:val="auto"/>
+        </w:rPr>
+        <w:t xml:space="preserve"> Infinite Number of Rectangles Under the Curve</w:t>
+      </w:r>
+      <w:bookmarkEnd w:id="25"/>
+    </w:p>
+    <w:p>
+      <w:pPr>
+        <w:spacing w:before="240" w:after="0" w:line="240" w:lineRule="auto"/>
+      </w:pPr>
+      <w:r>
+        <w:t>For visual purposes, the red line in the triangle shows what one rectangle would look like</w:t>
+      </w:r>
+      <w:r>
+        <w:t>.</w:t>
+      </w:r>
+      <w:r>
+        <w:t xml:space="preserve"> </w:t>
+      </w:r>
+      <w:r>
+        <w:t xml:space="preserve">However, </w:t>
+      </w:r>
+      <w:r>
+        <w:t xml:space="preserve">in reality, if </w:t>
+      </w:r>
+      <w:r>
+        <w:t xml:space="preserve">there were infinite rectangles under the curve, then that would mean that each rectangle would have a width of (1/∞). </w:t>
+      </w:r>
+      <w:r>
+        <w:t xml:space="preserve"> That means that you would not be able to see one single rectangle, but would instead see the infinite sum of all of those rectangles, which would be the </w:t>
+      </w:r>
+      <w:r>
+        <w:t>area under the curve. In other words, the infinite sum of all of those rectangles</w:t>
+      </w:r>
+      <w:r>
+        <w:t xml:space="preserve"> with infinitely small widths</w:t>
+      </w:r>
+      <w:r>
+        <w:t xml:space="preserve"> would be the integral of the curve.</w:t>
+      </w:r>
+    </w:p>
+    <w:p>
+      <w:pPr>
+        <w:pStyle w:val="Heading1"/>
+        <w:tabs>
+          <w:tab w:val="left" w:pos="1950"/>
+        </w:tabs>
+        <w:rPr>
+          <w:b/>
+        </w:rPr>
+      </w:pPr>
+      <w:bookmarkStart w:id="26" w:name="_Toc529301186"/>
+      <w:r>
+        <w:rPr>
+          <w:b/>
+        </w:rPr>
+        <w:lastRenderedPageBreak/>
+        <w:t>Summary</w:t>
+      </w:r>
+      <w:bookmarkEnd w:id="26"/>
+    </w:p>
+    <w:p>
+      <w:r>
+        <w:t xml:space="preserve">The concept of how infinity can represent something really large (∞), but also something really small (1/∞) is crucial to understanding the concepts of both derivatives and integrals. In derivatives, when two points are infinitely close together </w:t>
+      </w:r>
+      <w:r>
+        <w:t xml:space="preserve">such that the distance between them is </w:t>
+      </w:r>
+      <w:r>
+        <w:t>infinitely small</w:t>
+      </w:r>
+      <w:r>
+        <w:t xml:space="preserve">, then the change between those points, or the slope, is the derivative of the line </w:t>
+      </w:r>
+      <w:r>
+        <w:t>at those points</w:t>
+      </w:r>
+      <w:r>
+        <w:t>.</w:t>
+      </w:r>
+      <w:r>
+        <w:t xml:space="preserve"> In integrals, when the </w:t>
+      </w:r>
+      <w:r>
+        <w:t>sizes of objects used to measure the area</w:t>
+      </w:r>
+      <w:r>
+        <w:t>,</w:t>
+      </w:r>
+      <w:r>
+        <w:t xml:space="preserve"> or volume</w:t>
+      </w:r>
+      <w:r>
+        <w:t>,</w:t>
+      </w:r>
+      <w:r>
+        <w:t xml:space="preserve"> of something is infinitely small, then the sum of the space occupied by </w:t>
+      </w:r>
+      <w:r>
+        <w:t>an infinite amount of those</w:t>
+      </w:r>
+      <w:r>
+        <w:t xml:space="preserve"> objects </w:t>
+      </w:r>
+      <w:r>
+        <w:t>is the area</w:t>
+      </w:r>
+      <w:r>
+        <w:t>,</w:t>
+      </w:r>
+      <w:r>
+        <w:t xml:space="preserve"> or volume</w:t>
+      </w:r>
+      <w:r>
+        <w:t>,</w:t>
+      </w:r>
+      <w:r>
+        <w:t xml:space="preserve"> of that thing.</w:t>
+      </w:r>
+    </w:p>
+    <w:p>
+      <w:r>
+        <w:t>Understanding the ideas of calculu</w:t>
+      </w:r>
+      <w:r>
+        <w:t xml:space="preserve">s makes it infinitely easier to understand its applications within our world. </w:t>
+      </w:r>
+      <w:r>
+        <w:t>It requires a different way of thinking about mathematics and the world, but in going through this, it enables one to put the world into perspective and achieve a greater understanding and appreciation of it.</w:t>
+      </w:r>
+    </w:p>
+    <w:p>
+      <w:r>
+        <w:t xml:space="preserve">This document serves as an introduction to the ideas of calculus, but by no means </w:t>
+      </w:r>
+      <w:r>
+        <w:t xml:space="preserve">does it </w:t>
+      </w:r>
+      <w:r>
+        <w:t>cover them in their entirety. For further learning into these ideas, I would</w:t>
+      </w:r>
+      <w:r>
+        <w:t xml:space="preserve"> first</w:t>
+      </w:r>
+      <w:r>
+        <w:t xml:space="preserve"> recommend </w:t>
+      </w:r>
+      <w:r>
+        <w:t xml:space="preserve">taking a moment to internalize the ideas stated above. Visualize them. Attempt to apply them to things in your life. Try to explain them to someone else. Doing this will further your own understanding of the topics and allow you to understand them on a deeper level. For learning from other resources, I would recommend navigating the Internet and reading </w:t>
+      </w:r>
+      <w:r>
+        <w:t xml:space="preserve">online articles on the subject, including articles written on forums. Someone else’s explanation may help you understand </w:t>
+      </w:r>
+      <w:r>
+        <w:t>the topics</w:t>
+      </w:r>
+      <w:r>
+        <w:t xml:space="preserve"> in a way that you didn’t before. Other resources include</w:t>
+      </w:r>
+      <w:r>
+        <w:t xml:space="preserve"> calculus</w:t>
+      </w:r>
+      <w:r>
+        <w:t xml:space="preserve"> textbooks</w:t>
+      </w:r>
+      <w:r>
+        <w:t xml:space="preserve"> </w:t>
+      </w:r>
+      <w:r>
+        <w:t xml:space="preserve">and </w:t>
+      </w:r>
+      <w:r>
+        <w:t>biographies on the people who derived these ideas.</w:t>
+      </w:r>
+      <w:r>
+        <w:t xml:space="preserve"> The culmination of all of this knowledge is yours to explore.</w:t>
+      </w:r>
     </w:p>
     <w:sectPr>
       <w:pgSz w:w="12240" w:h="15840"/>
@@ -4628,7 +7156,7 @@
 </file>
 
 <file path=word/endnotes.xml><?xml version="1.0" encoding="utf-8"?>
-<w:endnotes xmlns:wpc="http://schemas.microsoft.com/office/word/2010/wordprocessingCanvas" xmlns:mc="http://schemas.openxmlformats.org/markup-compatibility/2006" xmlns:o="urn:schemas-microsoft-com:office:office" xmlns:r="http://schemas.openxmlformats.org/officeDocument/2006/relationships" xmlns:m="http://schemas.openxmlformats.org/officeDocument/2006/math" xmlns:v="urn:schemas-microsoft-com:vml" xmlns:wp14="http://schemas.microsoft.com/office/word/2010/wordprocessingDrawing" xmlns:wp="http://schemas.openxmlformats.org/drawingml/2006/wordprocessingDrawing" xmlns:w10="urn:schemas-microsoft-com:office:word" xmlns:w="http://schemas.openxmlformats.org/wordprocessingml/2006/main" xmlns:w14="http://schemas.microsoft.com/office/word/2010/wordml" xmlns:w15="http://schemas.microsoft.com/office/word/2012/wordml" xmlns:wpg="http://schemas.microsoft.com/office/word/2010/wordprocessingGroup" xmlns:wpi="http://schemas.microsoft.com/office/word/2010/wordprocessingInk" xmlns:wne="http://schemas.microsoft.com/office/word/2006/wordml" xmlns:wps="http://schemas.microsoft.com/office/word/2010/wordprocessingShape" mc:Ignorable="w14 w15 wp14">
+<w:endnotes xmlns:wpc="http://schemas.microsoft.com/office/word/2010/wordprocessingCanvas" xmlns:cx="http://schemas.microsoft.com/office/drawing/2014/chartex" xmlns:cx1="http://schemas.microsoft.com/office/drawing/2015/9/8/chartex" xmlns:cx2="http://schemas.microsoft.com/office/drawing/2015/10/21/chartex" xmlns:cx3="http://schemas.microsoft.com/office/drawing/2016/5/9/chartex" xmlns:cx4="http://schemas.microsoft.com/office/drawing/2016/5/10/chartex" xmlns:cx5="http://schemas.microsoft.com/office/drawing/2016/5/11/chartex" xmlns:cx6="http://schemas.microsoft.com/office/drawing/2016/5/12/chartex" xmlns:cx7="http://schemas.microsoft.com/office/drawing/2016/5/13/chartex" xmlns:cx8="http://schemas.microsoft.com/office/drawing/2016/5/14/chartex" xmlns:mc="http://schemas.openxmlformats.org/markup-compatibility/2006" xmlns:aink="http://schemas.microsoft.com/office/drawing/2016/ink" xmlns:am3d="http://schemas.microsoft.com/office/drawing/2017/model3d" xmlns:o="urn:schemas-microsoft-com:office:office" xmlns:r="http://schemas.openxmlformats.org/officeDocument/2006/relationships" xmlns:m="http://schemas.openxmlformats.org/officeDocument/2006/math" xmlns:v="urn:schemas-microsoft-com:vml" xmlns:wp14="http://schemas.microsoft.com/office/word/2010/wordprocessingDrawing" xmlns:wp="http://schemas.openxmlformats.org/drawingml/2006/wordprocessingDrawing" xmlns:w10="urn:schemas-microsoft-com:office:word" xmlns:w="http://schemas.openxmlformats.org/wordprocessingml/2006/main" xmlns:w14="http://schemas.microsoft.com/office/word/2010/wordml" xmlns:w15="http://schemas.microsoft.com/office/word/2012/wordml" xmlns:w16cid="http://schemas.microsoft.com/office/word/2016/wordml/cid" xmlns:w16se="http://schemas.microsoft.com/office/word/2015/wordml/symex" xmlns:wpg="http://schemas.microsoft.com/office/word/2010/wordprocessingGroup" xmlns:wpi="http://schemas.microsoft.com/office/word/2010/wordprocessingInk" xmlns:wne="http://schemas.microsoft.com/office/word/2006/wordml" xmlns:wps="http://schemas.microsoft.com/office/word/2010/wordprocessingShape" mc:Ignorable="w14 w15 w16se w16cid wp14">
   <w:endnote w:type="separator" w:id="-1">
     <w:p>
       <w:pPr>
@@ -4653,7 +7181,7 @@
 </file>
 
 <file path=word/footnotes.xml><?xml version="1.0" encoding="utf-8"?>
-<w:footnotes xmlns:wpc="http://schemas.microsoft.com/office/word/2010/wordprocessingCanvas" xmlns:mc="http://schemas.openxmlformats.org/markup-compatibility/2006" xmlns:o="urn:schemas-microsoft-com:office:office" xmlns:r="http://schemas.openxmlformats.org/officeDocument/2006/relationships" xmlns:m="http://schemas.openxmlformats.org/officeDocument/2006/math" xmlns:v="urn:schemas-microsoft-com:vml" xmlns:wp14="http://schemas.microsoft.com/office/word/2010/wordprocessingDrawing" xmlns:wp="http://schemas.openxmlformats.org/drawingml/2006/wordprocessingDrawing" xmlns:w10="urn:schemas-microsoft-com:office:word" xmlns:w="http://schemas.openxmlformats.org/wordprocessingml/2006/main" xmlns:w14="http://schemas.microsoft.com/office/word/2010/wordml" xmlns:w15="http://schemas.microsoft.com/office/word/2012/wordml" xmlns:wpg="http://schemas.microsoft.com/office/word/2010/wordprocessingGroup" xmlns:wpi="http://schemas.microsoft.com/office/word/2010/wordprocessingInk" xmlns:wne="http://schemas.microsoft.com/office/word/2006/wordml" xmlns:wps="http://schemas.microsoft.com/office/word/2010/wordprocessingShape" mc:Ignorable="w14 w15 wp14">
+<w:footnotes xmlns:wpc="http://schemas.microsoft.com/office/word/2010/wordprocessingCanvas" xmlns:cx="http://schemas.microsoft.com/office/drawing/2014/chartex" xmlns:cx1="http://schemas.microsoft.com/office/drawing/2015/9/8/chartex" xmlns:cx2="http://schemas.microsoft.com/office/drawing/2015/10/21/chartex" xmlns:cx3="http://schemas.microsoft.com/office/drawing/2016/5/9/chartex" xmlns:cx4="http://schemas.microsoft.com/office/drawing/2016/5/10/chartex" xmlns:cx5="http://schemas.microsoft.com/office/drawing/2016/5/11/chartex" xmlns:cx6="http://schemas.microsoft.com/office/drawing/2016/5/12/chartex" xmlns:cx7="http://schemas.microsoft.com/office/drawing/2016/5/13/chartex" xmlns:cx8="http://schemas.microsoft.com/office/drawing/2016/5/14/chartex" xmlns:mc="http://schemas.openxmlformats.org/markup-compatibility/2006" xmlns:aink="http://schemas.microsoft.com/office/drawing/2016/ink" xmlns:am3d="http://schemas.microsoft.com/office/drawing/2017/model3d" xmlns:o="urn:schemas-microsoft-com:office:office" xmlns:r="http://schemas.openxmlformats.org/officeDocument/2006/relationships" xmlns:m="http://schemas.openxmlformats.org/officeDocument/2006/math" xmlns:v="urn:schemas-microsoft-com:vml" xmlns:wp14="http://schemas.microsoft.com/office/word/2010/wordprocessingDrawing" xmlns:wp="http://schemas.openxmlformats.org/drawingml/2006/wordprocessingDrawing" xmlns:w10="urn:schemas-microsoft-com:office:word" xmlns:w="http://schemas.openxmlformats.org/wordprocessingml/2006/main" xmlns:w14="http://schemas.microsoft.com/office/word/2010/wordml" xmlns:w15="http://schemas.microsoft.com/office/word/2012/wordml" xmlns:w16cid="http://schemas.microsoft.com/office/word/2016/wordml/cid" xmlns:w16se="http://schemas.microsoft.com/office/word/2015/wordml/symex" xmlns:wpg="http://schemas.microsoft.com/office/word/2010/wordprocessingGroup" xmlns:wpi="http://schemas.microsoft.com/office/word/2010/wordprocessingInk" xmlns:wne="http://schemas.microsoft.com/office/word/2006/wordml" xmlns:wps="http://schemas.microsoft.com/office/word/2010/wordprocessingShape" mc:Ignorable="w14 w15 w16se w16cid wp14">
   <w:footnote w:type="separator" w:id="-1">
     <w:p>
       <w:pPr>
@@ -4678,8 +7206,8 @@
 </file>
 
 <file path=word/numbering.xml><?xml version="1.0" encoding="utf-8"?>
-<w:numbering xmlns:wpc="http://schemas.microsoft.com/office/word/2010/wordprocessingCanvas" xmlns:mc="http://schemas.openxmlformats.org/markup-compatibility/2006" xmlns:o="urn:schemas-microsoft-com:office:office" xmlns:r="http://schemas.openxmlformats.org/officeDocument/2006/relationships" xmlns:m="http://schemas.openxmlformats.org/officeDocument/2006/math" xmlns:v="urn:schemas-microsoft-com:vml" xmlns:wp14="http://schemas.microsoft.com/office/word/2010/wordprocessingDrawing" xmlns:wp="http://schemas.openxmlformats.org/drawingml/2006/wordprocessingDrawing" xmlns:w10="urn:schemas-microsoft-com:office:word" xmlns:w="http://schemas.openxmlformats.org/wordprocessingml/2006/main" xmlns:w14="http://schemas.microsoft.com/office/word/2010/wordml" xmlns:w15="http://schemas.microsoft.com/office/word/2012/wordml" xmlns:wpg="http://schemas.microsoft.com/office/word/2010/wordprocessingGroup" xmlns:wpi="http://schemas.microsoft.com/office/word/2010/wordprocessingInk" xmlns:wne="http://schemas.microsoft.com/office/word/2006/wordml" xmlns:wps="http://schemas.microsoft.com/office/word/2010/wordprocessingShape" mc:Ignorable="w14 w15 wp14">
-  <w:abstractNum w:abstractNumId="0">
+<w:numbering xmlns:wpc="http://schemas.microsoft.com/office/word/2010/wordprocessingCanvas" xmlns:cx="http://schemas.microsoft.com/office/drawing/2014/chartex" xmlns:cx1="http://schemas.microsoft.com/office/drawing/2015/9/8/chartex" xmlns:cx2="http://schemas.microsoft.com/office/drawing/2015/10/21/chartex" xmlns:cx3="http://schemas.microsoft.com/office/drawing/2016/5/9/chartex" xmlns:cx4="http://schemas.microsoft.com/office/drawing/2016/5/10/chartex" xmlns:cx5="http://schemas.microsoft.com/office/drawing/2016/5/11/chartex" xmlns:cx6="http://schemas.microsoft.com/office/drawing/2016/5/12/chartex" xmlns:cx7="http://schemas.microsoft.com/office/drawing/2016/5/13/chartex" xmlns:cx8="http://schemas.microsoft.com/office/drawing/2016/5/14/chartex" xmlns:mc="http://schemas.openxmlformats.org/markup-compatibility/2006" xmlns:aink="http://schemas.microsoft.com/office/drawing/2016/ink" xmlns:am3d="http://schemas.microsoft.com/office/drawing/2017/model3d" xmlns:o="urn:schemas-microsoft-com:office:office" xmlns:r="http://schemas.openxmlformats.org/officeDocument/2006/relationships" xmlns:m="http://schemas.openxmlformats.org/officeDocument/2006/math" xmlns:v="urn:schemas-microsoft-com:vml" xmlns:wp14="http://schemas.microsoft.com/office/word/2010/wordprocessingDrawing" xmlns:wp="http://schemas.openxmlformats.org/drawingml/2006/wordprocessingDrawing" xmlns:w10="urn:schemas-microsoft-com:office:word" xmlns:w="http://schemas.openxmlformats.org/wordprocessingml/2006/main" xmlns:w14="http://schemas.microsoft.com/office/word/2010/wordml" xmlns:w15="http://schemas.microsoft.com/office/word/2012/wordml" xmlns:w16cid="http://schemas.microsoft.com/office/word/2016/wordml/cid" xmlns:w16se="http://schemas.microsoft.com/office/word/2015/wordml/symex" xmlns:wpg="http://schemas.microsoft.com/office/word/2010/wordprocessingGroup" xmlns:wpi="http://schemas.microsoft.com/office/word/2010/wordprocessingInk" xmlns:wne="http://schemas.microsoft.com/office/word/2006/wordml" xmlns:wps="http://schemas.microsoft.com/office/word/2010/wordprocessingShape" mc:Ignorable="w14 w15 w16se w16cid wp14">
+  <w:abstractNum w:abstractNumId="0" w15:restartNumberingAfterBreak="0">
     <w:nsid w:val="0615020E"/>
     <w:multiLevelType w:val="multilevel"/>
     <w:tmpl w:val="E38AB964"/>
@@ -4792,7 +7320,7 @@
       </w:rPr>
     </w:lvl>
   </w:abstractNum>
-  <w:abstractNum w:abstractNumId="1">
+  <w:abstractNum w:abstractNumId="1" w15:restartNumberingAfterBreak="0">
     <w:nsid w:val="32367026"/>
     <w:multiLevelType w:val="hybridMultilevel"/>
     <w:tmpl w:val="6FD481FE"/>
@@ -4881,7 +7409,7 @@
       </w:pPr>
     </w:lvl>
   </w:abstractNum>
-  <w:abstractNum w:abstractNumId="2">
+  <w:abstractNum w:abstractNumId="2" w15:restartNumberingAfterBreak="0">
     <w:nsid w:val="460C6A72"/>
     <w:multiLevelType w:val="multilevel"/>
     <w:tmpl w:val="D5DA9F56"/>
@@ -5007,7 +7535,7 @@
 </file>
 
 <file path=word/styles.xml><?xml version="1.0" encoding="utf-8"?>
-<w:styles xmlns:mc="http://schemas.openxmlformats.org/markup-compatibility/2006" xmlns:r="http://schemas.openxmlformats.org/officeDocument/2006/relationships" xmlns:w="http://schemas.openxmlformats.org/wordprocessingml/2006/main" xmlns:w14="http://schemas.microsoft.com/office/word/2010/wordml" xmlns:w15="http://schemas.microsoft.com/office/word/2012/wordml" mc:Ignorable="w14 w15">
+<w:styles xmlns:mc="http://schemas.openxmlformats.org/markup-compatibility/2006" xmlns:r="http://schemas.openxmlformats.org/officeDocument/2006/relationships" xmlns:w="http://schemas.openxmlformats.org/wordprocessingml/2006/main" xmlns:w14="http://schemas.microsoft.com/office/word/2010/wordml" xmlns:w15="http://schemas.microsoft.com/office/word/2012/wordml" xmlns:w16cid="http://schemas.microsoft.com/office/word/2016/wordml/cid" xmlns:w16se="http://schemas.microsoft.com/office/word/2015/wordml/symex" mc:Ignorable="w14 w15 w16se w16cid">
   <w:docDefaults>
     <w:rPrDefault>
       <w:rPr>
@@ -5023,7 +7551,7 @@
       </w:pPr>
     </w:pPrDefault>
   </w:docDefaults>
-  <w:latentStyles w:defLockedState="0" w:defUIPriority="99" w:defSemiHidden="0" w:defUnhideWhenUsed="0" w:defQFormat="0" w:count="371">
+  <w:latentStyles w:defLockedState="0" w:defUIPriority="99" w:defSemiHidden="0" w:defUnhideWhenUsed="0" w:defQFormat="0" w:count="375">
     <w:lsdException w:name="Normal" w:uiPriority="0" w:qFormat="1"/>
     <w:lsdException w:name="heading 1" w:uiPriority="9" w:qFormat="1"/>
     <w:lsdException w:name="heading 2" w:semiHidden="1" w:uiPriority="9" w:unhideWhenUsed="1" w:qFormat="1"/>
@@ -5395,6 +7923,10 @@
     <w:lsdException w:name="List Table 5 Dark Accent 6" w:uiPriority="50"/>
     <w:lsdException w:name="List Table 6 Colorful Accent 6" w:uiPriority="51"/>
     <w:lsdException w:name="List Table 7 Colorful Accent 6" w:uiPriority="52"/>
+    <w:lsdException w:name="Mention" w:semiHidden="1" w:unhideWhenUsed="1"/>
+    <w:lsdException w:name="Smart Hyperlink" w:semiHidden="1" w:unhideWhenUsed="1"/>
+    <w:lsdException w:name="Hashtag" w:semiHidden="1" w:unhideWhenUsed="1"/>
+    <w:lsdException w:name="Unresolved Mention" w:semiHidden="1" w:unhideWhenUsed="1"/>
   </w:latentStyles>
   <w:style w:type="paragraph" w:default="1" w:styleId="Normal">
     <w:name w:val="Normal"/>
@@ -5575,7 +8107,6 @@
       <w:spacing w:after="0" w:line="240" w:lineRule="auto"/>
     </w:pPr>
     <w:tblPr>
-      <w:tblInd w:w="0" w:type="dxa"/>
       <w:tblBorders>
         <w:top w:val="single" w:sz="4" w:space="0" w:color="auto"/>
         <w:left w:val="single" w:sz="4" w:space="0" w:color="auto"/>
@@ -5584,12 +8115,6 @@
         <w:insideH w:val="single" w:sz="4" w:space="0" w:color="auto"/>
         <w:insideV w:val="single" w:sz="4" w:space="0" w:color="auto"/>
       </w:tblBorders>
-      <w:tblCellMar>
-        <w:top w:w="0" w:type="dxa"/>
-        <w:left w:w="108" w:type="dxa"/>
-        <w:bottom w:w="0" w:type="dxa"/>
-        <w:right w:w="108" w:type="dxa"/>
-      </w:tblCellMar>
     </w:tblPr>
   </w:style>
   <w:style w:type="paragraph" w:styleId="Header">
@@ -5740,6 +8265,16 @@
       <w:rFonts w:ascii="Segoe UI" w:hAnsi="Segoe UI" w:cs="Segoe UI"/>
       <w:sz w:val="18"/>
       <w:szCs w:val="18"/>
+    </w:rPr>
+  </w:style>
+  <w:style w:type="character" w:styleId="PlaceholderText">
+    <w:name w:val="Placeholder Text"/>
+    <w:basedOn w:val="DefaultParagraphFont"/>
+    <w:uiPriority w:val="99"/>
+    <w:semiHidden/>
+    <w:rsid w:val="009866EA"/>
+    <w:rPr>
+      <w:color w:val="808080"/>
     </w:rPr>
   </w:style>
 </w:styles>
@@ -6011,7 +8546,7 @@
 </file>
 
 <file path=customXml/itemProps1.xml><?xml version="1.0" encoding="utf-8"?>
-<ds:datastoreItem xmlns:ds="http://schemas.openxmlformats.org/officeDocument/2006/customXml" ds:itemID="{DA4132DC-661B-4E24-BC0F-DAD57B274B8C}">
+<ds:datastoreItem xmlns:ds="http://schemas.openxmlformats.org/officeDocument/2006/customXml" ds:itemID="{D381F1C6-6A00-4DD6-A8CC-ADEC2B8F8637}">
   <ds:schemaRefs>
     <ds:schemaRef ds:uri="http://schemas.openxmlformats.org/officeDocument/2006/bibliography"/>
   </ds:schemaRefs>

</xml_diff>